<commit_message>
Modifications de quelques formulations
</commit_message>
<xml_diff>
--- a/YSI/YSI_protocole_calibration.docx
+++ b/YSI/YSI_protocole_calibration.docx
@@ -1,6 +1,6 @@
 
 <file path=word/document.xml><?xml version="1.0" encoding="utf-8"?>
-<w:document xmlns:wpc="http://schemas.microsoft.com/office/word/2010/wordprocessingCanvas" xmlns:mo="http://schemas.microsoft.com/office/mac/office/2008/main" xmlns:mc="http://schemas.openxmlformats.org/markup-compatibility/2006" xmlns:mv="urn:schemas-microsoft-com:mac:vml" xmlns:o="urn:schemas-microsoft-com:office:office" xmlns:r="http://schemas.openxmlformats.org/officeDocument/2006/relationships" xmlns:m="http://schemas.openxmlformats.org/officeDocument/2006/math" xmlns:v="urn:schemas-microsoft-com:vml" xmlns:wp14="http://schemas.microsoft.com/office/word/2010/wordprocessingDrawing" xmlns:wp="http://schemas.openxmlformats.org/drawingml/2006/wordprocessingDrawing" xmlns:w10="urn:schemas-microsoft-com:office:word" xmlns:w="http://schemas.openxmlformats.org/wordprocessingml/2006/main" xmlns:w14="http://schemas.microsoft.com/office/word/2010/wordml" xmlns:wpg="http://schemas.microsoft.com/office/word/2010/wordprocessingGroup" xmlns:wpi="http://schemas.microsoft.com/office/word/2010/wordprocessingInk" xmlns:wne="http://schemas.microsoft.com/office/word/2006/wordml" xmlns:wps="http://schemas.microsoft.com/office/word/2010/wordprocessingShape" mc:Ignorable="w14 wp14">
+<w:document xmlns:wpc="http://schemas.microsoft.com/office/word/2010/wordprocessingCanvas" xmlns:mc="http://schemas.openxmlformats.org/markup-compatibility/2006" xmlns:o="urn:schemas-microsoft-com:office:office" xmlns:r="http://schemas.openxmlformats.org/officeDocument/2006/relationships" xmlns:m="http://schemas.openxmlformats.org/officeDocument/2006/math" xmlns:v="urn:schemas-microsoft-com:vml" xmlns:wp14="http://schemas.microsoft.com/office/word/2010/wordprocessingDrawing" xmlns:wp="http://schemas.openxmlformats.org/drawingml/2006/wordprocessingDrawing" xmlns:w10="urn:schemas-microsoft-com:office:word" xmlns:w="http://schemas.openxmlformats.org/wordprocessingml/2006/main" xmlns:w14="http://schemas.microsoft.com/office/word/2010/wordml" xmlns:w15="http://schemas.microsoft.com/office/word/2012/wordml" xmlns:wpg="http://schemas.microsoft.com/office/word/2010/wordprocessingGroup" xmlns:wpi="http://schemas.microsoft.com/office/word/2010/wordprocessingInk" xmlns:wne="http://schemas.microsoft.com/office/word/2006/wordml" xmlns:wps="http://schemas.microsoft.com/office/word/2010/wordprocessingShape" mc:Ignorable="w14 w15 wp14">
   <w:body>
     <w:p>
       <w:pPr>
@@ -103,21 +103,7 @@
         <w:rPr>
           <w:rFonts w:ascii="Arial" w:hAnsi="Arial"/>
         </w:rPr>
-        <w:t>La calibration des sondes de conductivité, pH et ORP est plutôt stable (</w:t>
-      </w:r>
-      <w:proofErr w:type="gramStart"/>
-      <w:r>
-        <w:rPr>
-          <w:rFonts w:ascii="Arial" w:hAnsi="Arial"/>
-        </w:rPr>
-        <w:t>quelques jours</w:t>
-      </w:r>
-      <w:proofErr w:type="gramEnd"/>
-      <w:r>
-        <w:rPr>
-          <w:rFonts w:ascii="Arial" w:hAnsi="Arial"/>
-        </w:rPr>
-        <w:t xml:space="preserve">), mais devrait tout de même être vérifiée la veille de l’échantillonnage. Ces mesures étant dépendantes de la température, la calibration doit être réalisée avec des standards conservés à température stable (p.ex. au laboratoire à température ambiante, ~20°C). La calibration de l’oxygène dissous doit être réalisée chaque jour dans un endroit où la température est stable (p.ex. en labo ou à l’ombre). Les variations d’altitude n’affectent pas </w:t>
+        <w:t xml:space="preserve">La calibration des sondes de conductivité, pH et ORP est plutôt stable (quelques jours), mais devrait tout de même être vérifiée la veille de l’échantillonnage. Ces mesures étant dépendantes de la température, la calibration doit être réalisée avec des standards conservés à température stable (p.ex. au laboratoire à température ambiante, ~20°C). La calibration de l’oxygène dissous doit être réalisée chaque jour dans un endroit où la température est stable (p.ex. en labo ou à l’ombre). Les variations d’altitude n’affectent pas </w:t>
       </w:r>
       <w:r>
         <w:rPr>
@@ -239,7 +225,19 @@
         <w:rPr>
           <w:rFonts w:ascii="Arial" w:hAnsi="Arial"/>
         </w:rPr>
-        <w:t xml:space="preserve">/cm. La solution </w:t>
+        <w:t>/cm</w:t>
+      </w:r>
+      <w:r>
+        <w:rPr>
+          <w:rFonts w:ascii="Arial" w:hAnsi="Arial"/>
+        </w:rPr>
+        <w:t xml:space="preserve"> (=1mS/cm)</w:t>
+      </w:r>
+      <w:r>
+        <w:rPr>
+          <w:rFonts w:ascii="Arial" w:hAnsi="Arial"/>
+        </w:rPr>
+        <w:t xml:space="preserve">. La solution </w:t>
       </w:r>
       <w:r>
         <w:rPr>
@@ -307,7 +305,7 @@
     </w:p>
     <w:p>
       <w:pPr>
-        <w:pStyle w:val="Paragraphedeliste"/>
+        <w:pStyle w:val="ListParagraph"/>
         <w:numPr>
           <w:ilvl w:val="0"/>
           <w:numId w:val="1"/>
@@ -326,12 +324,18 @@
         <w:rPr>
           <w:rFonts w:ascii="Arial" w:hAnsi="Arial"/>
         </w:rPr>
-        <w:t>, jeter la solution au lavabo</w:t>
-      </w:r>
-    </w:p>
-    <w:p>
-      <w:pPr>
-        <w:pStyle w:val="Paragraphedeliste"/>
+        <w:t xml:space="preserve">, jeter la solution </w:t>
+      </w:r>
+      <w:r>
+        <w:rPr>
+          <w:rFonts w:ascii="Arial" w:hAnsi="Arial"/>
+        </w:rPr>
+        <w:t>dans un évier</w:t>
+      </w:r>
+    </w:p>
+    <w:p>
+      <w:pPr>
+        <w:pStyle w:val="ListParagraph"/>
         <w:numPr>
           <w:ilvl w:val="0"/>
           <w:numId w:val="1"/>
@@ -367,7 +371,7 @@
     </w:p>
     <w:p>
       <w:pPr>
-        <w:pStyle w:val="Paragraphedeliste"/>
+        <w:pStyle w:val="ListParagraph"/>
         <w:numPr>
           <w:ilvl w:val="0"/>
           <w:numId w:val="1"/>
@@ -427,7 +431,7 @@
     </w:p>
     <w:p>
       <w:pPr>
-        <w:pStyle w:val="Paragraphedeliste"/>
+        <w:pStyle w:val="ListParagraph"/>
         <w:numPr>
           <w:ilvl w:val="0"/>
           <w:numId w:val="1"/>
@@ -481,7 +485,7 @@
     </w:p>
     <w:p>
       <w:pPr>
-        <w:pStyle w:val="Paragraphedeliste"/>
+        <w:pStyle w:val="ListParagraph"/>
         <w:numPr>
           <w:ilvl w:val="0"/>
           <w:numId w:val="1"/>
@@ -547,7 +551,7 @@
     </w:p>
     <w:p>
       <w:pPr>
-        <w:pStyle w:val="Paragraphedeliste"/>
+        <w:pStyle w:val="ListParagraph"/>
         <w:numPr>
           <w:ilvl w:val="0"/>
           <w:numId w:val="1"/>
@@ -586,7 +590,25 @@
         <w:rPr>
           <w:rFonts w:ascii="Arial" w:hAnsi="Arial"/>
         </w:rPr>
-        <w:t>, peser sur enter 2x</w:t>
+        <w:t xml:space="preserve">, peser sur </w:t>
+      </w:r>
+      <w:r>
+        <w:rPr>
+          <w:rFonts w:ascii="Arial" w:hAnsi="Arial"/>
+        </w:rPr>
+        <w:t>‘’E</w:t>
+      </w:r>
+      <w:r>
+        <w:rPr>
+          <w:rFonts w:ascii="Arial" w:hAnsi="Arial"/>
+        </w:rPr>
+        <w:t>nter</w:t>
+      </w:r>
+      <w:r>
+        <w:rPr>
+          <w:rFonts w:ascii="Arial" w:hAnsi="Arial"/>
+        </w:rPr>
+        <w:t>’’ 2 fois</w:t>
       </w:r>
     </w:p>
     <w:p>
@@ -619,19 +641,31 @@
         <w:rPr>
           <w:rFonts w:ascii="Arial" w:hAnsi="Arial"/>
         </w:rPr>
-        <w:t>NB : Si le pH sur le terrain est connu, vous pouvez faire une calibration à deux points dans les fourchettes de valeurs attendues.</w:t>
-      </w:r>
-    </w:p>
-    <w:p>
-      <w:pPr>
-        <w:rPr>
-          <w:rFonts w:ascii="Arial" w:hAnsi="Arial"/>
-        </w:rPr>
-      </w:pPr>
-    </w:p>
-    <w:p>
-      <w:pPr>
-        <w:pStyle w:val="Paragraphedeliste"/>
+        <w:t>NB : Si le pH sur le terrain est connu, vous pouvez faire une calibration à d</w:t>
+      </w:r>
+      <w:r>
+        <w:rPr>
+          <w:rFonts w:ascii="Arial" w:hAnsi="Arial"/>
+        </w:rPr>
+        <w:t xml:space="preserve">eux points dans les plages </w:t>
+      </w:r>
+      <w:r>
+        <w:rPr>
+          <w:rFonts w:ascii="Arial" w:hAnsi="Arial"/>
+        </w:rPr>
+        <w:t>de valeurs attendues.</w:t>
+      </w:r>
+    </w:p>
+    <w:p>
+      <w:pPr>
+        <w:rPr>
+          <w:rFonts w:ascii="Arial" w:hAnsi="Arial"/>
+        </w:rPr>
+      </w:pPr>
+    </w:p>
+    <w:p>
+      <w:pPr>
+        <w:pStyle w:val="ListParagraph"/>
         <w:numPr>
           <w:ilvl w:val="0"/>
           <w:numId w:val="1"/>
@@ -656,12 +690,18 @@
         <w:rPr>
           <w:rFonts w:ascii="Arial" w:hAnsi="Arial"/>
         </w:rPr>
-        <w:t>, jeter la solution au lavabo</w:t>
-      </w:r>
-    </w:p>
-    <w:p>
-      <w:pPr>
-        <w:pStyle w:val="Paragraphedeliste"/>
+        <w:t xml:space="preserve">, jeter la solution </w:t>
+      </w:r>
+      <w:r>
+        <w:rPr>
+          <w:rFonts w:ascii="Arial" w:hAnsi="Arial"/>
+        </w:rPr>
+        <w:t>dans un évier</w:t>
+      </w:r>
+    </w:p>
+    <w:p>
+      <w:pPr>
+        <w:pStyle w:val="ListParagraph"/>
         <w:numPr>
           <w:ilvl w:val="0"/>
           <w:numId w:val="1"/>
@@ -697,7 +737,7 @@
     </w:p>
     <w:p>
       <w:pPr>
-        <w:pStyle w:val="Paragraphedeliste"/>
+        <w:pStyle w:val="ListParagraph"/>
         <w:numPr>
           <w:ilvl w:val="0"/>
           <w:numId w:val="1"/>
@@ -757,7 +797,7 @@
     </w:p>
     <w:p>
       <w:pPr>
-        <w:pStyle w:val="Paragraphedeliste"/>
+        <w:pStyle w:val="ListParagraph"/>
         <w:numPr>
           <w:ilvl w:val="0"/>
           <w:numId w:val="1"/>
@@ -823,7 +863,7 @@
     </w:p>
     <w:p>
       <w:pPr>
-        <w:pStyle w:val="Paragraphedeliste"/>
+        <w:pStyle w:val="ListParagraph"/>
         <w:numPr>
           <w:ilvl w:val="0"/>
           <w:numId w:val="1"/>
@@ -871,7 +911,7 @@
     </w:p>
     <w:p>
       <w:pPr>
-        <w:pStyle w:val="Paragraphedeliste"/>
+        <w:pStyle w:val="ListParagraph"/>
         <w:numPr>
           <w:ilvl w:val="0"/>
           <w:numId w:val="1"/>
@@ -908,12 +948,24 @@
         <w:rPr>
           <w:rFonts w:ascii="Arial" w:hAnsi="Arial"/>
         </w:rPr>
-        <w:t>, peser sur enter 2x</w:t>
-      </w:r>
-    </w:p>
-    <w:p>
-      <w:pPr>
-        <w:pStyle w:val="Paragraphedeliste"/>
+        <w:t>, peser sur ‘’E</w:t>
+      </w:r>
+      <w:r>
+        <w:rPr>
+          <w:rFonts w:ascii="Arial" w:hAnsi="Arial"/>
+        </w:rPr>
+        <w:t>nter</w:t>
+      </w:r>
+      <w:r>
+        <w:rPr>
+          <w:rFonts w:ascii="Arial" w:hAnsi="Arial"/>
+        </w:rPr>
+        <w:t>’’ 2 fois</w:t>
+      </w:r>
+    </w:p>
+    <w:p>
+      <w:pPr>
+        <w:pStyle w:val="ListParagraph"/>
         <w:numPr>
           <w:ilvl w:val="0"/>
           <w:numId w:val="1"/>
@@ -973,7 +1025,7 @@
     </w:p>
     <w:p>
       <w:pPr>
-        <w:pStyle w:val="Paragraphedeliste"/>
+        <w:pStyle w:val="ListParagraph"/>
         <w:numPr>
           <w:ilvl w:val="0"/>
           <w:numId w:val="3"/>
@@ -991,7 +1043,7 @@
     </w:p>
     <w:p>
       <w:pPr>
-        <w:pStyle w:val="Paragraphedeliste"/>
+        <w:pStyle w:val="ListParagraph"/>
         <w:numPr>
           <w:ilvl w:val="0"/>
           <w:numId w:val="3"/>
@@ -1018,7 +1070,19 @@
         <w:rPr>
           <w:rFonts w:ascii="Arial" w:hAnsi="Arial"/>
         </w:rPr>
-        <w:t xml:space="preserve"> étant très dispendieuse, il faut limiter le gaspillage</w:t>
+        <w:t xml:space="preserve"> étant tr</w:t>
+      </w:r>
+      <w:r>
+        <w:rPr>
+          <w:rFonts w:ascii="Arial" w:hAnsi="Arial"/>
+        </w:rPr>
+        <w:t>ès dispendieuse, LIMITEZ</w:t>
+      </w:r>
+      <w:r>
+        <w:rPr>
+          <w:rFonts w:ascii="Arial" w:hAnsi="Arial"/>
+        </w:rPr>
+        <w:t xml:space="preserve"> le gaspillage</w:t>
       </w:r>
     </w:p>
     <w:p>
@@ -1043,7 +1107,7 @@
     </w:p>
     <w:p>
       <w:pPr>
-        <w:pStyle w:val="Paragraphedeliste"/>
+        <w:pStyle w:val="ListParagraph"/>
         <w:numPr>
           <w:ilvl w:val="0"/>
           <w:numId w:val="2"/>
@@ -1064,12 +1128,10 @@
         </w:rPr>
         <w:t>ation avec de l’eau du robinet</w:t>
       </w:r>
-      <w:bookmarkStart w:id="0" w:name="_GoBack"/>
-      <w:bookmarkEnd w:id="0"/>
-    </w:p>
-    <w:p>
-      <w:pPr>
-        <w:pStyle w:val="Paragraphedeliste"/>
+    </w:p>
+    <w:p>
+      <w:pPr>
+        <w:pStyle w:val="ListParagraph"/>
         <w:numPr>
           <w:ilvl w:val="0"/>
           <w:numId w:val="2"/>
@@ -1159,7 +1221,31 @@
         <w:rPr>
           <w:rFonts w:ascii="Arial" w:hAnsi="Arial"/>
         </w:rPr>
-        <w:t>). La saturation mesurée en altitude est ainsi toujours inférieure à 100%. Pour vérifier la justesse de la calibration, référez-vous à la table de calibration selon la pression et l’altitude ou corrige</w:t>
+        <w:t xml:space="preserve">). La saturation mesurée </w:t>
+      </w:r>
+      <w:r>
+        <w:rPr>
+          <w:rFonts w:ascii="Arial" w:hAnsi="Arial"/>
+        </w:rPr>
+        <w:t xml:space="preserve">à une </w:t>
+      </w:r>
+      <w:r>
+        <w:rPr>
+          <w:rFonts w:ascii="Arial" w:hAnsi="Arial"/>
+        </w:rPr>
+        <w:t xml:space="preserve">altitude </w:t>
+      </w:r>
+      <w:r>
+        <w:rPr>
+          <w:rFonts w:ascii="Arial" w:hAnsi="Arial"/>
+        </w:rPr>
+        <w:t xml:space="preserve">supérieure à ce niveau </w:t>
+      </w:r>
+      <w:r>
+        <w:rPr>
+          <w:rFonts w:ascii="Arial" w:hAnsi="Arial"/>
+        </w:rPr>
+        <w:t>est ainsi toujours inférieure à 100%. Pour vérifier la justesse de la calibration, référez-vous à la table de calibration selon la pression et l’altitude ou corrige</w:t>
       </w:r>
       <w:r>
         <w:rPr>
@@ -1217,7 +1303,7 @@
     </w:p>
     <w:p>
       <w:pPr>
-        <w:pStyle w:val="Paragraphedeliste"/>
+        <w:pStyle w:val="ListParagraph"/>
         <w:numPr>
           <w:ilvl w:val="0"/>
           <w:numId w:val="1"/>
@@ -1235,7 +1321,7 @@
     </w:p>
     <w:p>
       <w:pPr>
-        <w:pStyle w:val="Paragraphedeliste"/>
+        <w:pStyle w:val="ListParagraph"/>
         <w:numPr>
           <w:ilvl w:val="0"/>
           <w:numId w:val="1"/>
@@ -1260,7 +1346,15 @@
         <w:rPr>
           <w:rFonts w:ascii="Arial" w:hAnsi="Arial"/>
         </w:rPr>
-        <w:t xml:space="preserve"> sonde de la série 6 avec capteur optique à moteur, il faut s’assurer que le tampon n’est pas sur le capteur. S’il obstrue le capteur aller à Sonde </w:t>
+        <w:t xml:space="preserve"> sonde de la série 6 avec capteur optique à moteur, il faut s’assurer que le tampon n’est pas sur le capt</w:t>
+      </w:r>
+      <w:bookmarkStart w:id="0" w:name="_GoBack"/>
+      <w:bookmarkEnd w:id="0"/>
+      <w:r>
+        <w:rPr>
+          <w:rFonts w:ascii="Arial" w:hAnsi="Arial"/>
+        </w:rPr>
+        <w:t xml:space="preserve">eur. S’il obstrue le capteur aller à Sonde </w:t>
       </w:r>
       <w:proofErr w:type="spellStart"/>
       <w:r>
@@ -1299,7 +1393,7 @@
     </w:p>
     <w:p>
       <w:pPr>
-        <w:pStyle w:val="Paragraphedeliste"/>
+        <w:pStyle w:val="ListParagraph"/>
         <w:numPr>
           <w:ilvl w:val="0"/>
           <w:numId w:val="1"/>
@@ -1323,7 +1417,7 @@
     </w:p>
     <w:p>
       <w:pPr>
-        <w:pStyle w:val="Paragraphedeliste"/>
+        <w:pStyle w:val="ListParagraph"/>
         <w:numPr>
           <w:ilvl w:val="0"/>
           <w:numId w:val="1"/>
@@ -1369,7 +1463,7 @@
     </w:p>
     <w:p>
       <w:pPr>
-        <w:pStyle w:val="Paragraphedeliste"/>
+        <w:pStyle w:val="ListParagraph"/>
         <w:numPr>
           <w:ilvl w:val="0"/>
           <w:numId w:val="1"/>
@@ -1413,7 +1507,7 @@
     </w:p>
     <w:p>
       <w:pPr>
-        <w:pStyle w:val="Paragraphedeliste"/>
+        <w:pStyle w:val="ListParagraph"/>
         <w:numPr>
           <w:ilvl w:val="0"/>
           <w:numId w:val="1"/>
@@ -1431,7 +1525,7 @@
     </w:p>
     <w:p>
       <w:pPr>
-        <w:pStyle w:val="Paragraphedeliste"/>
+        <w:pStyle w:val="ListParagraph"/>
         <w:numPr>
           <w:ilvl w:val="0"/>
           <w:numId w:val="1"/>
@@ -1462,7 +1556,7 @@
       </w:pPr>
     </w:p>
     <w:sectPr>
-      <w:footerReference w:type="default" r:id="rId8"/>
+      <w:footerReference w:type="default" r:id="rId7"/>
       <w:pgSz w:w="12240" w:h="15840"/>
       <w:pgMar w:top="1440" w:right="1440" w:bottom="1440" w:left="1440" w:header="709" w:footer="709" w:gutter="0"/>
       <w:cols w:space="708"/>
@@ -1473,7 +1567,7 @@
 </file>
 
 <file path=word/endnotes.xml><?xml version="1.0" encoding="utf-8"?>
-<w:endnotes xmlns:wpc="http://schemas.microsoft.com/office/word/2010/wordprocessingCanvas" xmlns:mo="http://schemas.microsoft.com/office/mac/office/2008/main" xmlns:mc="http://schemas.openxmlformats.org/markup-compatibility/2006" xmlns:mv="urn:schemas-microsoft-com:mac:vml" xmlns:o="urn:schemas-microsoft-com:office:office" xmlns:r="http://schemas.openxmlformats.org/officeDocument/2006/relationships" xmlns:m="http://schemas.openxmlformats.org/officeDocument/2006/math" xmlns:v="urn:schemas-microsoft-com:vml" xmlns:wp14="http://schemas.microsoft.com/office/word/2010/wordprocessingDrawing" xmlns:wp="http://schemas.openxmlformats.org/drawingml/2006/wordprocessingDrawing" xmlns:w10="urn:schemas-microsoft-com:office:word" xmlns:w="http://schemas.openxmlformats.org/wordprocessingml/2006/main" xmlns:w14="http://schemas.microsoft.com/office/word/2010/wordml" xmlns:wpg="http://schemas.microsoft.com/office/word/2010/wordprocessingGroup" xmlns:wpi="http://schemas.microsoft.com/office/word/2010/wordprocessingInk" xmlns:wne="http://schemas.microsoft.com/office/word/2006/wordml" xmlns:wps="http://schemas.microsoft.com/office/word/2010/wordprocessingShape" mc:Ignorable="w14 wp14">
+<w:endnotes xmlns:wpc="http://schemas.microsoft.com/office/word/2010/wordprocessingCanvas" xmlns:mc="http://schemas.openxmlformats.org/markup-compatibility/2006" xmlns:o="urn:schemas-microsoft-com:office:office" xmlns:r="http://schemas.openxmlformats.org/officeDocument/2006/relationships" xmlns:m="http://schemas.openxmlformats.org/officeDocument/2006/math" xmlns:v="urn:schemas-microsoft-com:vml" xmlns:wp14="http://schemas.microsoft.com/office/word/2010/wordprocessingDrawing" xmlns:wp="http://schemas.openxmlformats.org/drawingml/2006/wordprocessingDrawing" xmlns:w10="urn:schemas-microsoft-com:office:word" xmlns:w="http://schemas.openxmlformats.org/wordprocessingml/2006/main" xmlns:w14="http://schemas.microsoft.com/office/word/2010/wordml" xmlns:w15="http://schemas.microsoft.com/office/word/2012/wordml" xmlns:wpg="http://schemas.microsoft.com/office/word/2010/wordprocessingGroup" xmlns:wpi="http://schemas.microsoft.com/office/word/2010/wordprocessingInk" xmlns:wne="http://schemas.microsoft.com/office/word/2006/wordml" xmlns:wps="http://schemas.microsoft.com/office/word/2010/wordprocessingShape" mc:Ignorable="w14 w15 wp14">
   <w:endnote w:type="separator" w:id="-1">
     <w:p>
       <w:r>
@@ -1492,10 +1586,10 @@
 </file>
 
 <file path=word/footer1.xml><?xml version="1.0" encoding="utf-8"?>
-<w:ftr xmlns:wpc="http://schemas.microsoft.com/office/word/2010/wordprocessingCanvas" xmlns:mo="http://schemas.microsoft.com/office/mac/office/2008/main" xmlns:mc="http://schemas.openxmlformats.org/markup-compatibility/2006" xmlns:mv="urn:schemas-microsoft-com:mac:vml" xmlns:o="urn:schemas-microsoft-com:office:office" xmlns:r="http://schemas.openxmlformats.org/officeDocument/2006/relationships" xmlns:m="http://schemas.openxmlformats.org/officeDocument/2006/math" xmlns:v="urn:schemas-microsoft-com:vml" xmlns:wp14="http://schemas.microsoft.com/office/word/2010/wordprocessingDrawing" xmlns:wp="http://schemas.openxmlformats.org/drawingml/2006/wordprocessingDrawing" xmlns:w10="urn:schemas-microsoft-com:office:word" xmlns:w="http://schemas.openxmlformats.org/wordprocessingml/2006/main" xmlns:w14="http://schemas.microsoft.com/office/word/2010/wordml" xmlns:wpg="http://schemas.microsoft.com/office/word/2010/wordprocessingGroup" xmlns:wpi="http://schemas.microsoft.com/office/word/2010/wordprocessingInk" xmlns:wne="http://schemas.microsoft.com/office/word/2006/wordml" xmlns:wps="http://schemas.microsoft.com/office/word/2010/wordprocessingShape" mc:Ignorable="w14 wp14">
+<w:ftr xmlns:wpc="http://schemas.microsoft.com/office/word/2010/wordprocessingCanvas" xmlns:mc="http://schemas.openxmlformats.org/markup-compatibility/2006" xmlns:o="urn:schemas-microsoft-com:office:office" xmlns:r="http://schemas.openxmlformats.org/officeDocument/2006/relationships" xmlns:m="http://schemas.openxmlformats.org/officeDocument/2006/math" xmlns:v="urn:schemas-microsoft-com:vml" xmlns:wp14="http://schemas.microsoft.com/office/word/2010/wordprocessingDrawing" xmlns:wp="http://schemas.openxmlformats.org/drawingml/2006/wordprocessingDrawing" xmlns:w10="urn:schemas-microsoft-com:office:word" xmlns:w="http://schemas.openxmlformats.org/wordprocessingml/2006/main" xmlns:w14="http://schemas.microsoft.com/office/word/2010/wordml" xmlns:w15="http://schemas.microsoft.com/office/word/2012/wordml" xmlns:wpg="http://schemas.microsoft.com/office/word/2010/wordprocessingGroup" xmlns:wpi="http://schemas.microsoft.com/office/word/2010/wordprocessingInk" xmlns:wne="http://schemas.microsoft.com/office/word/2006/wordml" xmlns:wps="http://schemas.microsoft.com/office/word/2010/wordprocessingShape" mc:Ignorable="w14 w15 wp14">
   <w:p>
     <w:pPr>
-      <w:pStyle w:val="Pieddepage"/>
+      <w:pStyle w:val="Footer"/>
       <w:jc w:val="right"/>
       <w:rPr>
         <w:rFonts w:ascii="Arial" w:hAnsi="Arial"/>
@@ -1509,30 +1603,12 @@
         <w:sz w:val="22"/>
         <w:szCs w:val="22"/>
       </w:rPr>
-      <w:t xml:space="preserve">Laboratoire </w:t>
-    </w:r>
-    <w:proofErr w:type="spellStart"/>
-    <w:r>
-      <w:rPr>
-        <w:rFonts w:ascii="Arial" w:hAnsi="Arial"/>
-        <w:sz w:val="22"/>
-        <w:szCs w:val="22"/>
-      </w:rPr>
-      <w:t>Maranger</w:t>
-    </w:r>
-    <w:proofErr w:type="spellEnd"/>
-    <w:r>
-      <w:rPr>
-        <w:rFonts w:ascii="Arial" w:hAnsi="Arial"/>
-        <w:sz w:val="22"/>
-        <w:szCs w:val="22"/>
-      </w:rPr>
-      <w:t>/Lapierre</w:t>
+      <w:t>Laboratoire Maranger/Lapierre</w:t>
     </w:r>
   </w:p>
   <w:p>
     <w:pPr>
-      <w:pStyle w:val="Pieddepage"/>
+      <w:pStyle w:val="Footer"/>
       <w:jc w:val="right"/>
       <w:rPr>
         <w:rFonts w:ascii="Arial" w:hAnsi="Arial"/>
@@ -1571,7 +1647,7 @@
 </file>
 
 <file path=word/footnotes.xml><?xml version="1.0" encoding="utf-8"?>
-<w:footnotes xmlns:wpc="http://schemas.microsoft.com/office/word/2010/wordprocessingCanvas" xmlns:mo="http://schemas.microsoft.com/office/mac/office/2008/main" xmlns:mc="http://schemas.openxmlformats.org/markup-compatibility/2006" xmlns:mv="urn:schemas-microsoft-com:mac:vml" xmlns:o="urn:schemas-microsoft-com:office:office" xmlns:r="http://schemas.openxmlformats.org/officeDocument/2006/relationships" xmlns:m="http://schemas.openxmlformats.org/officeDocument/2006/math" xmlns:v="urn:schemas-microsoft-com:vml" xmlns:wp14="http://schemas.microsoft.com/office/word/2010/wordprocessingDrawing" xmlns:wp="http://schemas.openxmlformats.org/drawingml/2006/wordprocessingDrawing" xmlns:w10="urn:schemas-microsoft-com:office:word" xmlns:w="http://schemas.openxmlformats.org/wordprocessingml/2006/main" xmlns:w14="http://schemas.microsoft.com/office/word/2010/wordml" xmlns:wpg="http://schemas.microsoft.com/office/word/2010/wordprocessingGroup" xmlns:wpi="http://schemas.microsoft.com/office/word/2010/wordprocessingInk" xmlns:wne="http://schemas.microsoft.com/office/word/2006/wordml" xmlns:wps="http://schemas.microsoft.com/office/word/2010/wordprocessingShape" mc:Ignorable="w14 wp14">
+<w:footnotes xmlns:wpc="http://schemas.microsoft.com/office/word/2010/wordprocessingCanvas" xmlns:mc="http://schemas.openxmlformats.org/markup-compatibility/2006" xmlns:o="urn:schemas-microsoft-com:office:office" xmlns:r="http://schemas.openxmlformats.org/officeDocument/2006/relationships" xmlns:m="http://schemas.openxmlformats.org/officeDocument/2006/math" xmlns:v="urn:schemas-microsoft-com:vml" xmlns:wp14="http://schemas.microsoft.com/office/word/2010/wordprocessingDrawing" xmlns:wp="http://schemas.openxmlformats.org/drawingml/2006/wordprocessingDrawing" xmlns:w10="urn:schemas-microsoft-com:office:word" xmlns:w="http://schemas.openxmlformats.org/wordprocessingml/2006/main" xmlns:w14="http://schemas.microsoft.com/office/word/2010/wordml" xmlns:w15="http://schemas.microsoft.com/office/word/2012/wordml" xmlns:wpg="http://schemas.microsoft.com/office/word/2010/wordprocessingGroup" xmlns:wpi="http://schemas.microsoft.com/office/word/2010/wordprocessingInk" xmlns:wne="http://schemas.microsoft.com/office/word/2006/wordml" xmlns:wps="http://schemas.microsoft.com/office/word/2010/wordprocessingShape" mc:Ignorable="w14 w15 wp14">
   <w:footnote w:type="separator" w:id="-1">
     <w:p>
       <w:r>
@@ -1590,8 +1666,8 @@
 </file>
 
 <file path=word/numbering.xml><?xml version="1.0" encoding="utf-8"?>
-<w:numbering xmlns:wpc="http://schemas.microsoft.com/office/word/2010/wordprocessingCanvas" xmlns:mo="http://schemas.microsoft.com/office/mac/office/2008/main" xmlns:mc="http://schemas.openxmlformats.org/markup-compatibility/2006" xmlns:mv="urn:schemas-microsoft-com:mac:vml" xmlns:o="urn:schemas-microsoft-com:office:office" xmlns:r="http://schemas.openxmlformats.org/officeDocument/2006/relationships" xmlns:m="http://schemas.openxmlformats.org/officeDocument/2006/math" xmlns:v="urn:schemas-microsoft-com:vml" xmlns:wp14="http://schemas.microsoft.com/office/word/2010/wordprocessingDrawing" xmlns:wp="http://schemas.openxmlformats.org/drawingml/2006/wordprocessingDrawing" xmlns:w10="urn:schemas-microsoft-com:office:word" xmlns:w="http://schemas.openxmlformats.org/wordprocessingml/2006/main" xmlns:w14="http://schemas.microsoft.com/office/word/2010/wordml" xmlns:wpg="http://schemas.microsoft.com/office/word/2010/wordprocessingGroup" xmlns:wpi="http://schemas.microsoft.com/office/word/2010/wordprocessingInk" xmlns:wne="http://schemas.microsoft.com/office/word/2006/wordml" xmlns:wps="http://schemas.microsoft.com/office/word/2010/wordprocessingShape" mc:Ignorable="w14 wp14">
-  <w:abstractNum w:abstractNumId="0">
+<w:numbering xmlns:wpc="http://schemas.microsoft.com/office/word/2010/wordprocessingCanvas" xmlns:mc="http://schemas.openxmlformats.org/markup-compatibility/2006" xmlns:o="urn:schemas-microsoft-com:office:office" xmlns:r="http://schemas.openxmlformats.org/officeDocument/2006/relationships" xmlns:m="http://schemas.openxmlformats.org/officeDocument/2006/math" xmlns:v="urn:schemas-microsoft-com:vml" xmlns:wp14="http://schemas.microsoft.com/office/word/2010/wordprocessingDrawing" xmlns:wp="http://schemas.openxmlformats.org/drawingml/2006/wordprocessingDrawing" xmlns:w10="urn:schemas-microsoft-com:office:word" xmlns:w="http://schemas.openxmlformats.org/wordprocessingml/2006/main" xmlns:w14="http://schemas.microsoft.com/office/word/2010/wordml" xmlns:w15="http://schemas.microsoft.com/office/word/2012/wordml" xmlns:wpg="http://schemas.microsoft.com/office/word/2010/wordprocessingGroup" xmlns:wpi="http://schemas.microsoft.com/office/word/2010/wordprocessingInk" xmlns:wne="http://schemas.microsoft.com/office/word/2006/wordml" xmlns:wps="http://schemas.microsoft.com/office/word/2010/wordprocessingShape" mc:Ignorable="w14 w15 wp14">
+  <w:abstractNum w:abstractNumId="0" w15:restartNumberingAfterBreak="0">
     <w:nsid w:val="20894F57"/>
     <w:multiLevelType w:val="hybridMultilevel"/>
     <w:tmpl w:val="F76C974A"/>
@@ -1704,7 +1780,7 @@
       </w:rPr>
     </w:lvl>
   </w:abstractNum>
-  <w:abstractNum w:abstractNumId="1">
+  <w:abstractNum w:abstractNumId="1" w15:restartNumberingAfterBreak="0">
     <w:nsid w:val="2DD61F90"/>
     <w:multiLevelType w:val="hybridMultilevel"/>
     <w:tmpl w:val="BEB49040"/>
@@ -1817,7 +1893,7 @@
       </w:rPr>
     </w:lvl>
   </w:abstractNum>
-  <w:abstractNum w:abstractNumId="2">
+  <w:abstractNum w:abstractNumId="2" w15:restartNumberingAfterBreak="0">
     <w:nsid w:val="44D02317"/>
     <w:multiLevelType w:val="hybridMultilevel"/>
     <w:tmpl w:val="D29E7F20"/>
@@ -1943,7 +2019,7 @@
 </file>
 
 <file path=word/styles.xml><?xml version="1.0" encoding="utf-8"?>
-<w:styles xmlns:mc="http://schemas.openxmlformats.org/markup-compatibility/2006" xmlns:r="http://schemas.openxmlformats.org/officeDocument/2006/relationships" xmlns:w="http://schemas.openxmlformats.org/wordprocessingml/2006/main" xmlns:w14="http://schemas.microsoft.com/office/word/2010/wordml" mc:Ignorable="w14">
+<w:styles xmlns:mc="http://schemas.openxmlformats.org/markup-compatibility/2006" xmlns:r="http://schemas.openxmlformats.org/officeDocument/2006/relationships" xmlns:w="http://schemas.openxmlformats.org/wordprocessingml/2006/main" xmlns:w14="http://schemas.microsoft.com/office/word/2010/wordml" xmlns:w15="http://schemas.microsoft.com/office/word/2012/wordml" mc:Ignorable="w14 w15">
   <w:docDefaults>
     <w:rPrDefault>
       <w:rPr>
@@ -1955,156 +2031,381 @@
     </w:rPrDefault>
     <w:pPrDefault/>
   </w:docDefaults>
-  <w:latentStyles w:defLockedState="0" w:defUIPriority="99" w:defSemiHidden="1" w:defUnhideWhenUsed="1" w:defQFormat="0" w:count="276">
-    <w:lsdException w:name="Normal" w:semiHidden="0" w:uiPriority="0" w:unhideWhenUsed="0" w:qFormat="1"/>
-    <w:lsdException w:name="heading 1" w:semiHidden="0" w:uiPriority="9" w:unhideWhenUsed="0" w:qFormat="1"/>
-    <w:lsdException w:name="heading 2" w:uiPriority="9" w:qFormat="1"/>
-    <w:lsdException w:name="heading 3" w:uiPriority="9" w:qFormat="1"/>
-    <w:lsdException w:name="heading 4" w:uiPriority="9" w:qFormat="1"/>
-    <w:lsdException w:name="heading 5" w:uiPriority="9" w:qFormat="1"/>
-    <w:lsdException w:name="heading 6" w:uiPriority="9" w:qFormat="1"/>
-    <w:lsdException w:name="heading 7" w:uiPriority="9" w:qFormat="1"/>
-    <w:lsdException w:name="heading 8" w:uiPriority="9" w:qFormat="1"/>
-    <w:lsdException w:name="heading 9" w:uiPriority="9" w:qFormat="1"/>
-    <w:lsdException w:name="toc 1" w:uiPriority="39"/>
-    <w:lsdException w:name="toc 2" w:uiPriority="39"/>
-    <w:lsdException w:name="toc 3" w:uiPriority="39"/>
-    <w:lsdException w:name="toc 4" w:uiPriority="39"/>
-    <w:lsdException w:name="toc 5" w:uiPriority="39"/>
-    <w:lsdException w:name="toc 6" w:uiPriority="39"/>
-    <w:lsdException w:name="toc 7" w:uiPriority="39"/>
-    <w:lsdException w:name="toc 8" w:uiPriority="39"/>
-    <w:lsdException w:name="toc 9" w:uiPriority="39"/>
-    <w:lsdException w:name="caption" w:uiPriority="35" w:qFormat="1"/>
-    <w:lsdException w:name="Title" w:semiHidden="0" w:uiPriority="10" w:unhideWhenUsed="0" w:qFormat="1"/>
-    <w:lsdException w:name="Default Paragraph Font" w:uiPriority="1"/>
-    <w:lsdException w:name="Subtitle" w:semiHidden="0" w:uiPriority="11" w:unhideWhenUsed="0" w:qFormat="1"/>
-    <w:lsdException w:name="Strong" w:semiHidden="0" w:uiPriority="22" w:unhideWhenUsed="0" w:qFormat="1"/>
-    <w:lsdException w:name="Emphasis" w:semiHidden="0" w:uiPriority="20" w:unhideWhenUsed="0" w:qFormat="1"/>
-    <w:lsdException w:name="Table Grid" w:semiHidden="0" w:uiPriority="59" w:unhideWhenUsed="0"/>
-    <w:lsdException w:name="Placeholder Text" w:unhideWhenUsed="0"/>
-    <w:lsdException w:name="No Spacing" w:semiHidden="0" w:uiPriority="1" w:unhideWhenUsed="0" w:qFormat="1"/>
-    <w:lsdException w:name="Light Shading" w:semiHidden="0" w:uiPriority="60" w:unhideWhenUsed="0"/>
-    <w:lsdException w:name="Light List" w:semiHidden="0" w:uiPriority="61" w:unhideWhenUsed="0"/>
-    <w:lsdException w:name="Light Grid" w:semiHidden="0" w:uiPriority="62" w:unhideWhenUsed="0"/>
-    <w:lsdException w:name="Medium Shading 1" w:semiHidden="0" w:uiPriority="63" w:unhideWhenUsed="0"/>
-    <w:lsdException w:name="Medium Shading 2" w:semiHidden="0" w:uiPriority="64" w:unhideWhenUsed="0"/>
-    <w:lsdException w:name="Medium List 1" w:semiHidden="0" w:uiPriority="65" w:unhideWhenUsed="0"/>
-    <w:lsdException w:name="Medium List 2" w:semiHidden="0" w:uiPriority="66" w:unhideWhenUsed="0"/>
-    <w:lsdException w:name="Medium Grid 1" w:semiHidden="0" w:uiPriority="67" w:unhideWhenUsed="0"/>
-    <w:lsdException w:name="Medium Grid 2" w:semiHidden="0" w:uiPriority="68" w:unhideWhenUsed="0"/>
-    <w:lsdException w:name="Medium Grid 3" w:semiHidden="0" w:uiPriority="69" w:unhideWhenUsed="0"/>
-    <w:lsdException w:name="Dark List" w:semiHidden="0" w:uiPriority="70" w:unhideWhenUsed="0"/>
-    <w:lsdException w:name="Colorful Shading" w:semiHidden="0" w:uiPriority="71" w:unhideWhenUsed="0"/>
-    <w:lsdException w:name="Colorful List" w:semiHidden="0" w:uiPriority="72" w:unhideWhenUsed="0"/>
-    <w:lsdException w:name="Colorful Grid" w:semiHidden="0" w:uiPriority="73" w:unhideWhenUsed="0"/>
-    <w:lsdException w:name="Light Shading Accent 1" w:semiHidden="0" w:uiPriority="60" w:unhideWhenUsed="0"/>
-    <w:lsdException w:name="Light List Accent 1" w:semiHidden="0" w:uiPriority="61" w:unhideWhenUsed="0"/>
-    <w:lsdException w:name="Light Grid Accent 1" w:semiHidden="0" w:uiPriority="62" w:unhideWhenUsed="0"/>
-    <w:lsdException w:name="Medium Shading 1 Accent 1" w:semiHidden="0" w:uiPriority="63" w:unhideWhenUsed="0"/>
-    <w:lsdException w:name="Medium Shading 2 Accent 1" w:semiHidden="0" w:uiPriority="64" w:unhideWhenUsed="0"/>
-    <w:lsdException w:name="Medium List 1 Accent 1" w:semiHidden="0" w:uiPriority="65" w:unhideWhenUsed="0"/>
-    <w:lsdException w:name="Revision" w:unhideWhenUsed="0"/>
-    <w:lsdException w:name="List Paragraph" w:semiHidden="0" w:uiPriority="34" w:unhideWhenUsed="0" w:qFormat="1"/>
-    <w:lsdException w:name="Quote" w:semiHidden="0" w:uiPriority="29" w:unhideWhenUsed="0" w:qFormat="1"/>
-    <w:lsdException w:name="Intense Quote" w:semiHidden="0" w:uiPriority="30" w:unhideWhenUsed="0" w:qFormat="1"/>
-    <w:lsdException w:name="Medium List 2 Accent 1" w:semiHidden="0" w:uiPriority="66" w:unhideWhenUsed="0"/>
-    <w:lsdException w:name="Medium Grid 1 Accent 1" w:semiHidden="0" w:uiPriority="67" w:unhideWhenUsed="0"/>
-    <w:lsdException w:name="Medium Grid 2 Accent 1" w:semiHidden="0" w:uiPriority="68" w:unhideWhenUsed="0"/>
-    <w:lsdException w:name="Medium Grid 3 Accent 1" w:semiHidden="0" w:uiPriority="69" w:unhideWhenUsed="0"/>
-    <w:lsdException w:name="Dark List Accent 1" w:semiHidden="0" w:uiPriority="70" w:unhideWhenUsed="0"/>
-    <w:lsdException w:name="Colorful Shading Accent 1" w:semiHidden="0" w:uiPriority="71" w:unhideWhenUsed="0"/>
-    <w:lsdException w:name="Colorful List Accent 1" w:semiHidden="0" w:uiPriority="72" w:unhideWhenUsed="0"/>
-    <w:lsdException w:name="Colorful Grid Accent 1" w:semiHidden="0" w:uiPriority="73" w:unhideWhenUsed="0"/>
-    <w:lsdException w:name="Light Shading Accent 2" w:semiHidden="0" w:uiPriority="60" w:unhideWhenUsed="0"/>
-    <w:lsdException w:name="Light List Accent 2" w:semiHidden="0" w:uiPriority="61" w:unhideWhenUsed="0"/>
-    <w:lsdException w:name="Light Grid Accent 2" w:semiHidden="0" w:uiPriority="62" w:unhideWhenUsed="0"/>
-    <w:lsdException w:name="Medium Shading 1 Accent 2" w:semiHidden="0" w:uiPriority="63" w:unhideWhenUsed="0"/>
-    <w:lsdException w:name="Medium Shading 2 Accent 2" w:semiHidden="0" w:uiPriority="64" w:unhideWhenUsed="0"/>
-    <w:lsdException w:name="Medium List 1 Accent 2" w:semiHidden="0" w:uiPriority="65" w:unhideWhenUsed="0"/>
-    <w:lsdException w:name="Medium List 2 Accent 2" w:semiHidden="0" w:uiPriority="66" w:unhideWhenUsed="0"/>
-    <w:lsdException w:name="Medium Grid 1 Accent 2" w:semiHidden="0" w:uiPriority="67" w:unhideWhenUsed="0"/>
-    <w:lsdException w:name="Medium Grid 2 Accent 2" w:semiHidden="0" w:uiPriority="68" w:unhideWhenUsed="0"/>
-    <w:lsdException w:name="Medium Grid 3 Accent 2" w:semiHidden="0" w:uiPriority="69" w:unhideWhenUsed="0"/>
-    <w:lsdException w:name="Dark List Accent 2" w:semiHidden="0" w:uiPriority="70" w:unhideWhenUsed="0"/>
-    <w:lsdException w:name="Colorful Shading Accent 2" w:semiHidden="0" w:uiPriority="71" w:unhideWhenUsed="0"/>
-    <w:lsdException w:name="Colorful List Accent 2" w:semiHidden="0" w:uiPriority="72" w:unhideWhenUsed="0"/>
-    <w:lsdException w:name="Colorful Grid Accent 2" w:semiHidden="0" w:uiPriority="73" w:unhideWhenUsed="0"/>
-    <w:lsdException w:name="Light Shading Accent 3" w:semiHidden="0" w:uiPriority="60" w:unhideWhenUsed="0"/>
-    <w:lsdException w:name="Light List Accent 3" w:semiHidden="0" w:uiPriority="61" w:unhideWhenUsed="0"/>
-    <w:lsdException w:name="Light Grid Accent 3" w:semiHidden="0" w:uiPriority="62" w:unhideWhenUsed="0"/>
-    <w:lsdException w:name="Medium Shading 1 Accent 3" w:semiHidden="0" w:uiPriority="63" w:unhideWhenUsed="0"/>
-    <w:lsdException w:name="Medium Shading 2 Accent 3" w:semiHidden="0" w:uiPriority="64" w:unhideWhenUsed="0"/>
-    <w:lsdException w:name="Medium List 1 Accent 3" w:semiHidden="0" w:uiPriority="65" w:unhideWhenUsed="0"/>
-    <w:lsdException w:name="Medium List 2 Accent 3" w:semiHidden="0" w:uiPriority="66" w:unhideWhenUsed="0"/>
-    <w:lsdException w:name="Medium Grid 1 Accent 3" w:semiHidden="0" w:uiPriority="67" w:unhideWhenUsed="0"/>
-    <w:lsdException w:name="Medium Grid 2 Accent 3" w:semiHidden="0" w:uiPriority="68" w:unhideWhenUsed="0"/>
-    <w:lsdException w:name="Medium Grid 3 Accent 3" w:semiHidden="0" w:uiPriority="69" w:unhideWhenUsed="0"/>
-    <w:lsdException w:name="Dark List Accent 3" w:semiHidden="0" w:uiPriority="70" w:unhideWhenUsed="0"/>
-    <w:lsdException w:name="Colorful Shading Accent 3" w:semiHidden="0" w:uiPriority="71" w:unhideWhenUsed="0"/>
-    <w:lsdException w:name="Colorful List Accent 3" w:semiHidden="0" w:uiPriority="72" w:unhideWhenUsed="0"/>
-    <w:lsdException w:name="Colorful Grid Accent 3" w:semiHidden="0" w:uiPriority="73" w:unhideWhenUsed="0"/>
-    <w:lsdException w:name="Light Shading Accent 4" w:semiHidden="0" w:uiPriority="60" w:unhideWhenUsed="0"/>
-    <w:lsdException w:name="Light List Accent 4" w:semiHidden="0" w:uiPriority="61" w:unhideWhenUsed="0"/>
-    <w:lsdException w:name="Light Grid Accent 4" w:semiHidden="0" w:uiPriority="62" w:unhideWhenUsed="0"/>
-    <w:lsdException w:name="Medium Shading 1 Accent 4" w:semiHidden="0" w:uiPriority="63" w:unhideWhenUsed="0"/>
-    <w:lsdException w:name="Medium Shading 2 Accent 4" w:semiHidden="0" w:uiPriority="64" w:unhideWhenUsed="0"/>
-    <w:lsdException w:name="Medium List 1 Accent 4" w:semiHidden="0" w:uiPriority="65" w:unhideWhenUsed="0"/>
-    <w:lsdException w:name="Medium List 2 Accent 4" w:semiHidden="0" w:uiPriority="66" w:unhideWhenUsed="0"/>
-    <w:lsdException w:name="Medium Grid 1 Accent 4" w:semiHidden="0" w:uiPriority="67" w:unhideWhenUsed="0"/>
-    <w:lsdException w:name="Medium Grid 2 Accent 4" w:semiHidden="0" w:uiPriority="68" w:unhideWhenUsed="0"/>
-    <w:lsdException w:name="Medium Grid 3 Accent 4" w:semiHidden="0" w:uiPriority="69" w:unhideWhenUsed="0"/>
-    <w:lsdException w:name="Dark List Accent 4" w:semiHidden="0" w:uiPriority="70" w:unhideWhenUsed="0"/>
-    <w:lsdException w:name="Colorful Shading Accent 4" w:semiHidden="0" w:uiPriority="71" w:unhideWhenUsed="0"/>
-    <w:lsdException w:name="Colorful List Accent 4" w:semiHidden="0" w:uiPriority="72" w:unhideWhenUsed="0"/>
-    <w:lsdException w:name="Colorful Grid Accent 4" w:semiHidden="0" w:uiPriority="73" w:unhideWhenUsed="0"/>
-    <w:lsdException w:name="Light Shading Accent 5" w:semiHidden="0" w:uiPriority="60" w:unhideWhenUsed="0"/>
-    <w:lsdException w:name="Light List Accent 5" w:semiHidden="0" w:uiPriority="61" w:unhideWhenUsed="0"/>
-    <w:lsdException w:name="Light Grid Accent 5" w:semiHidden="0" w:uiPriority="62" w:unhideWhenUsed="0"/>
-    <w:lsdException w:name="Medium Shading 1 Accent 5" w:semiHidden="0" w:uiPriority="63" w:unhideWhenUsed="0"/>
-    <w:lsdException w:name="Medium Shading 2 Accent 5" w:semiHidden="0" w:uiPriority="64" w:unhideWhenUsed="0"/>
-    <w:lsdException w:name="Medium List 1 Accent 5" w:semiHidden="0" w:uiPriority="65" w:unhideWhenUsed="0"/>
-    <w:lsdException w:name="Medium List 2 Accent 5" w:semiHidden="0" w:uiPriority="66" w:unhideWhenUsed="0"/>
-    <w:lsdException w:name="Medium Grid 1 Accent 5" w:semiHidden="0" w:uiPriority="67" w:unhideWhenUsed="0"/>
-    <w:lsdException w:name="Medium Grid 2 Accent 5" w:semiHidden="0" w:uiPriority="68" w:unhideWhenUsed="0"/>
-    <w:lsdException w:name="Medium Grid 3 Accent 5" w:semiHidden="0" w:uiPriority="69" w:unhideWhenUsed="0"/>
-    <w:lsdException w:name="Dark List Accent 5" w:semiHidden="0" w:uiPriority="70" w:unhideWhenUsed="0"/>
-    <w:lsdException w:name="Colorful Shading Accent 5" w:semiHidden="0" w:uiPriority="71" w:unhideWhenUsed="0"/>
-    <w:lsdException w:name="Colorful List Accent 5" w:semiHidden="0" w:uiPriority="72" w:unhideWhenUsed="0"/>
-    <w:lsdException w:name="Colorful Grid Accent 5" w:semiHidden="0" w:uiPriority="73" w:unhideWhenUsed="0"/>
-    <w:lsdException w:name="Light Shading Accent 6" w:semiHidden="0" w:uiPriority="60" w:unhideWhenUsed="0"/>
-    <w:lsdException w:name="Light List Accent 6" w:semiHidden="0" w:uiPriority="61" w:unhideWhenUsed="0"/>
-    <w:lsdException w:name="Light Grid Accent 6" w:semiHidden="0" w:uiPriority="62" w:unhideWhenUsed="0"/>
-    <w:lsdException w:name="Medium Shading 1 Accent 6" w:semiHidden="0" w:uiPriority="63" w:unhideWhenUsed="0"/>
-    <w:lsdException w:name="Medium Shading 2 Accent 6" w:semiHidden="0" w:uiPriority="64" w:unhideWhenUsed="0"/>
-    <w:lsdException w:name="Medium List 1 Accent 6" w:semiHidden="0" w:uiPriority="65" w:unhideWhenUsed="0"/>
-    <w:lsdException w:name="Medium List 2 Accent 6" w:semiHidden="0" w:uiPriority="66" w:unhideWhenUsed="0"/>
-    <w:lsdException w:name="Medium Grid 1 Accent 6" w:semiHidden="0" w:uiPriority="67" w:unhideWhenUsed="0"/>
-    <w:lsdException w:name="Medium Grid 2 Accent 6" w:semiHidden="0" w:uiPriority="68" w:unhideWhenUsed="0"/>
-    <w:lsdException w:name="Medium Grid 3 Accent 6" w:semiHidden="0" w:uiPriority="69" w:unhideWhenUsed="0"/>
-    <w:lsdException w:name="Dark List Accent 6" w:semiHidden="0" w:uiPriority="70" w:unhideWhenUsed="0"/>
-    <w:lsdException w:name="Colorful Shading Accent 6" w:semiHidden="0" w:uiPriority="71" w:unhideWhenUsed="0"/>
-    <w:lsdException w:name="Colorful List Accent 6" w:semiHidden="0" w:uiPriority="72" w:unhideWhenUsed="0"/>
-    <w:lsdException w:name="Colorful Grid Accent 6" w:semiHidden="0" w:uiPriority="73" w:unhideWhenUsed="0"/>
-    <w:lsdException w:name="Subtle Emphasis" w:semiHidden="0" w:uiPriority="19" w:unhideWhenUsed="0" w:qFormat="1"/>
-    <w:lsdException w:name="Intense Emphasis" w:semiHidden="0" w:uiPriority="21" w:unhideWhenUsed="0" w:qFormat="1"/>
-    <w:lsdException w:name="Subtle Reference" w:semiHidden="0" w:uiPriority="31" w:unhideWhenUsed="0" w:qFormat="1"/>
-    <w:lsdException w:name="Intense Reference" w:semiHidden="0" w:uiPriority="32" w:unhideWhenUsed="0" w:qFormat="1"/>
-    <w:lsdException w:name="Book Title" w:semiHidden="0" w:uiPriority="33" w:unhideWhenUsed="0" w:qFormat="1"/>
-    <w:lsdException w:name="Bibliography" w:uiPriority="37"/>
-    <w:lsdException w:name="TOC Heading" w:uiPriority="39" w:qFormat="1"/>
+  <w:latentStyles w:defLockedState="0" w:defUIPriority="99" w:defSemiHidden="0" w:defUnhideWhenUsed="0" w:defQFormat="0" w:count="371">
+    <w:lsdException w:name="Normal" w:uiPriority="0" w:qFormat="1"/>
+    <w:lsdException w:name="heading 1" w:uiPriority="9" w:qFormat="1"/>
+    <w:lsdException w:name="heading 2" w:semiHidden="1" w:uiPriority="9" w:unhideWhenUsed="1" w:qFormat="1"/>
+    <w:lsdException w:name="heading 3" w:semiHidden="1" w:uiPriority="9" w:unhideWhenUsed="1" w:qFormat="1"/>
+    <w:lsdException w:name="heading 4" w:semiHidden="1" w:uiPriority="9" w:unhideWhenUsed="1" w:qFormat="1"/>
+    <w:lsdException w:name="heading 5" w:semiHidden="1" w:uiPriority="9" w:unhideWhenUsed="1" w:qFormat="1"/>
+    <w:lsdException w:name="heading 6" w:semiHidden="1" w:uiPriority="9" w:unhideWhenUsed="1" w:qFormat="1"/>
+    <w:lsdException w:name="heading 7" w:semiHidden="1" w:uiPriority="9" w:unhideWhenUsed="1" w:qFormat="1"/>
+    <w:lsdException w:name="heading 8" w:semiHidden="1" w:uiPriority="9" w:unhideWhenUsed="1" w:qFormat="1"/>
+    <w:lsdException w:name="heading 9" w:semiHidden="1" w:uiPriority="9" w:unhideWhenUsed="1" w:qFormat="1"/>
+    <w:lsdException w:name="index 1" w:semiHidden="1" w:unhideWhenUsed="1"/>
+    <w:lsdException w:name="index 2" w:semiHidden="1" w:unhideWhenUsed="1"/>
+    <w:lsdException w:name="index 3" w:semiHidden="1" w:unhideWhenUsed="1"/>
+    <w:lsdException w:name="index 4" w:semiHidden="1" w:unhideWhenUsed="1"/>
+    <w:lsdException w:name="index 5" w:semiHidden="1" w:unhideWhenUsed="1"/>
+    <w:lsdException w:name="index 6" w:semiHidden="1" w:unhideWhenUsed="1"/>
+    <w:lsdException w:name="index 7" w:semiHidden="1" w:unhideWhenUsed="1"/>
+    <w:lsdException w:name="index 8" w:semiHidden="1" w:unhideWhenUsed="1"/>
+    <w:lsdException w:name="index 9" w:semiHidden="1" w:unhideWhenUsed="1"/>
+    <w:lsdException w:name="toc 1" w:semiHidden="1" w:uiPriority="39" w:unhideWhenUsed="1"/>
+    <w:lsdException w:name="toc 2" w:semiHidden="1" w:uiPriority="39" w:unhideWhenUsed="1"/>
+    <w:lsdException w:name="toc 3" w:semiHidden="1" w:uiPriority="39" w:unhideWhenUsed="1"/>
+    <w:lsdException w:name="toc 4" w:semiHidden="1" w:uiPriority="39" w:unhideWhenUsed="1"/>
+    <w:lsdException w:name="toc 5" w:semiHidden="1" w:uiPriority="39" w:unhideWhenUsed="1"/>
+    <w:lsdException w:name="toc 6" w:semiHidden="1" w:uiPriority="39" w:unhideWhenUsed="1"/>
+    <w:lsdException w:name="toc 7" w:semiHidden="1" w:uiPriority="39" w:unhideWhenUsed="1"/>
+    <w:lsdException w:name="toc 8" w:semiHidden="1" w:uiPriority="39" w:unhideWhenUsed="1"/>
+    <w:lsdException w:name="toc 9" w:semiHidden="1" w:uiPriority="39" w:unhideWhenUsed="1"/>
+    <w:lsdException w:name="Normal Indent" w:semiHidden="1" w:unhideWhenUsed="1"/>
+    <w:lsdException w:name="footnote text" w:semiHidden="1" w:unhideWhenUsed="1"/>
+    <w:lsdException w:name="annotation text" w:semiHidden="1" w:unhideWhenUsed="1"/>
+    <w:lsdException w:name="header" w:semiHidden="1" w:unhideWhenUsed="1"/>
+    <w:lsdException w:name="footer" w:semiHidden="1" w:unhideWhenUsed="1"/>
+    <w:lsdException w:name="index heading" w:semiHidden="1" w:unhideWhenUsed="1"/>
+    <w:lsdException w:name="caption" w:semiHidden="1" w:uiPriority="35" w:unhideWhenUsed="1" w:qFormat="1"/>
+    <w:lsdException w:name="table of figures" w:semiHidden="1" w:unhideWhenUsed="1"/>
+    <w:lsdException w:name="envelope address" w:semiHidden="1" w:unhideWhenUsed="1"/>
+    <w:lsdException w:name="envelope return" w:semiHidden="1" w:unhideWhenUsed="1"/>
+    <w:lsdException w:name="footnote reference" w:semiHidden="1" w:unhideWhenUsed="1"/>
+    <w:lsdException w:name="annotation reference" w:semiHidden="1" w:unhideWhenUsed="1"/>
+    <w:lsdException w:name="line number" w:semiHidden="1" w:unhideWhenUsed="1"/>
+    <w:lsdException w:name="page number" w:semiHidden="1" w:unhideWhenUsed="1"/>
+    <w:lsdException w:name="endnote reference" w:semiHidden="1" w:unhideWhenUsed="1"/>
+    <w:lsdException w:name="endnote text" w:semiHidden="1" w:unhideWhenUsed="1"/>
+    <w:lsdException w:name="table of authorities" w:semiHidden="1" w:unhideWhenUsed="1"/>
+    <w:lsdException w:name="macro" w:semiHidden="1" w:unhideWhenUsed="1"/>
+    <w:lsdException w:name="toa heading" w:semiHidden="1" w:unhideWhenUsed="1"/>
+    <w:lsdException w:name="List" w:semiHidden="1" w:unhideWhenUsed="1"/>
+    <w:lsdException w:name="List Bullet" w:semiHidden="1" w:unhideWhenUsed="1"/>
+    <w:lsdException w:name="List Number" w:semiHidden="1" w:unhideWhenUsed="1"/>
+    <w:lsdException w:name="List 2" w:semiHidden="1" w:unhideWhenUsed="1"/>
+    <w:lsdException w:name="List 3" w:semiHidden="1" w:unhideWhenUsed="1"/>
+    <w:lsdException w:name="List 4" w:semiHidden="1" w:unhideWhenUsed="1"/>
+    <w:lsdException w:name="List 5" w:semiHidden="1" w:unhideWhenUsed="1"/>
+    <w:lsdException w:name="List Bullet 2" w:semiHidden="1" w:unhideWhenUsed="1"/>
+    <w:lsdException w:name="List Bullet 3" w:semiHidden="1" w:unhideWhenUsed="1"/>
+    <w:lsdException w:name="List Bullet 4" w:semiHidden="1" w:unhideWhenUsed="1"/>
+    <w:lsdException w:name="List Bullet 5" w:semiHidden="1" w:unhideWhenUsed="1"/>
+    <w:lsdException w:name="List Number 2" w:semiHidden="1" w:unhideWhenUsed="1"/>
+    <w:lsdException w:name="List Number 3" w:semiHidden="1" w:unhideWhenUsed="1"/>
+    <w:lsdException w:name="List Number 4" w:semiHidden="1" w:unhideWhenUsed="1"/>
+    <w:lsdException w:name="List Number 5" w:semiHidden="1" w:unhideWhenUsed="1"/>
+    <w:lsdException w:name="Title" w:uiPriority="10" w:qFormat="1"/>
+    <w:lsdException w:name="Closing" w:semiHidden="1" w:unhideWhenUsed="1"/>
+    <w:lsdException w:name="Signature" w:semiHidden="1" w:unhideWhenUsed="1"/>
+    <w:lsdException w:name="Default Paragraph Font" w:semiHidden="1" w:uiPriority="1" w:unhideWhenUsed="1"/>
+    <w:lsdException w:name="Body Text" w:semiHidden="1" w:unhideWhenUsed="1"/>
+    <w:lsdException w:name="Body Text Indent" w:semiHidden="1" w:unhideWhenUsed="1"/>
+    <w:lsdException w:name="List Continue" w:semiHidden="1" w:unhideWhenUsed="1"/>
+    <w:lsdException w:name="List Continue 2" w:semiHidden="1" w:unhideWhenUsed="1"/>
+    <w:lsdException w:name="List Continue 3" w:semiHidden="1" w:unhideWhenUsed="1"/>
+    <w:lsdException w:name="List Continue 4" w:semiHidden="1" w:unhideWhenUsed="1"/>
+    <w:lsdException w:name="List Continue 5" w:semiHidden="1" w:unhideWhenUsed="1"/>
+    <w:lsdException w:name="Message Header" w:semiHidden="1" w:unhideWhenUsed="1"/>
+    <w:lsdException w:name="Subtitle" w:uiPriority="11" w:qFormat="1"/>
+    <w:lsdException w:name="Salutation" w:semiHidden="1" w:unhideWhenUsed="1"/>
+    <w:lsdException w:name="Date" w:semiHidden="1" w:unhideWhenUsed="1"/>
+    <w:lsdException w:name="Body Text First Indent" w:semiHidden="1" w:unhideWhenUsed="1"/>
+    <w:lsdException w:name="Body Text First Indent 2" w:semiHidden="1" w:unhideWhenUsed="1"/>
+    <w:lsdException w:name="Note Heading" w:semiHidden="1" w:unhideWhenUsed="1"/>
+    <w:lsdException w:name="Body Text 2" w:semiHidden="1" w:unhideWhenUsed="1"/>
+    <w:lsdException w:name="Body Text 3" w:semiHidden="1" w:unhideWhenUsed="1"/>
+    <w:lsdException w:name="Body Text Indent 2" w:semiHidden="1" w:unhideWhenUsed="1"/>
+    <w:lsdException w:name="Body Text Indent 3" w:semiHidden="1" w:unhideWhenUsed="1"/>
+    <w:lsdException w:name="Block Text" w:semiHidden="1" w:unhideWhenUsed="1"/>
+    <w:lsdException w:name="Hyperlink" w:semiHidden="1" w:unhideWhenUsed="1"/>
+    <w:lsdException w:name="FollowedHyperlink" w:semiHidden="1" w:unhideWhenUsed="1"/>
+    <w:lsdException w:name="Strong" w:uiPriority="22" w:qFormat="1"/>
+    <w:lsdException w:name="Emphasis" w:uiPriority="20" w:qFormat="1"/>
+    <w:lsdException w:name="Document Map" w:semiHidden="1" w:unhideWhenUsed="1"/>
+    <w:lsdException w:name="Plain Text" w:semiHidden="1" w:unhideWhenUsed="1"/>
+    <w:lsdException w:name="E-mail Signature" w:semiHidden="1" w:unhideWhenUsed="1"/>
+    <w:lsdException w:name="HTML Top of Form" w:semiHidden="1" w:unhideWhenUsed="1"/>
+    <w:lsdException w:name="HTML Bottom of Form" w:semiHidden="1" w:unhideWhenUsed="1"/>
+    <w:lsdException w:name="Normal (Web)" w:semiHidden="1" w:unhideWhenUsed="1"/>
+    <w:lsdException w:name="HTML Acronym" w:semiHidden="1" w:unhideWhenUsed="1"/>
+    <w:lsdException w:name="HTML Address" w:semiHidden="1" w:unhideWhenUsed="1"/>
+    <w:lsdException w:name="HTML Cite" w:semiHidden="1" w:unhideWhenUsed="1"/>
+    <w:lsdException w:name="HTML Code" w:semiHidden="1" w:unhideWhenUsed="1"/>
+    <w:lsdException w:name="HTML Definition" w:semiHidden="1" w:unhideWhenUsed="1"/>
+    <w:lsdException w:name="HTML Keyboard" w:semiHidden="1" w:unhideWhenUsed="1"/>
+    <w:lsdException w:name="HTML Preformatted" w:semiHidden="1" w:unhideWhenUsed="1"/>
+    <w:lsdException w:name="HTML Sample" w:semiHidden="1" w:unhideWhenUsed="1"/>
+    <w:lsdException w:name="HTML Typewriter" w:semiHidden="1" w:unhideWhenUsed="1"/>
+    <w:lsdException w:name="HTML Variable" w:semiHidden="1" w:unhideWhenUsed="1"/>
+    <w:lsdException w:name="Normal Table" w:semiHidden="1" w:unhideWhenUsed="1"/>
+    <w:lsdException w:name="annotation subject" w:semiHidden="1" w:unhideWhenUsed="1"/>
+    <w:lsdException w:name="No List" w:semiHidden="1" w:unhideWhenUsed="1"/>
+    <w:lsdException w:name="Outline List 1" w:semiHidden="1" w:unhideWhenUsed="1"/>
+    <w:lsdException w:name="Outline List 2" w:semiHidden="1" w:unhideWhenUsed="1"/>
+    <w:lsdException w:name="Outline List 3" w:semiHidden="1" w:unhideWhenUsed="1"/>
+    <w:lsdException w:name="Table Simple 1" w:semiHidden="1" w:unhideWhenUsed="1"/>
+    <w:lsdException w:name="Table Simple 2" w:semiHidden="1" w:unhideWhenUsed="1"/>
+    <w:lsdException w:name="Table Simple 3" w:semiHidden="1" w:unhideWhenUsed="1"/>
+    <w:lsdException w:name="Table Classic 1" w:semiHidden="1" w:unhideWhenUsed="1"/>
+    <w:lsdException w:name="Table Classic 2" w:semiHidden="1" w:unhideWhenUsed="1"/>
+    <w:lsdException w:name="Table Classic 3" w:semiHidden="1" w:unhideWhenUsed="1"/>
+    <w:lsdException w:name="Table Classic 4" w:semiHidden="1" w:unhideWhenUsed="1"/>
+    <w:lsdException w:name="Table Colorful 1" w:semiHidden="1" w:unhideWhenUsed="1"/>
+    <w:lsdException w:name="Table Colorful 2" w:semiHidden="1" w:unhideWhenUsed="1"/>
+    <w:lsdException w:name="Table Colorful 3" w:semiHidden="1" w:unhideWhenUsed="1"/>
+    <w:lsdException w:name="Table Columns 1" w:semiHidden="1" w:unhideWhenUsed="1"/>
+    <w:lsdException w:name="Table Columns 2" w:semiHidden="1" w:unhideWhenUsed="1"/>
+    <w:lsdException w:name="Table Columns 3" w:semiHidden="1" w:unhideWhenUsed="1"/>
+    <w:lsdException w:name="Table Columns 4" w:semiHidden="1" w:unhideWhenUsed="1"/>
+    <w:lsdException w:name="Table Columns 5" w:semiHidden="1" w:unhideWhenUsed="1"/>
+    <w:lsdException w:name="Table Grid 1" w:semiHidden="1" w:unhideWhenUsed="1"/>
+    <w:lsdException w:name="Table Grid 2" w:semiHidden="1" w:unhideWhenUsed="1"/>
+    <w:lsdException w:name="Table Grid 3" w:semiHidden="1" w:unhideWhenUsed="1"/>
+    <w:lsdException w:name="Table Grid 4" w:semiHidden="1" w:unhideWhenUsed="1"/>
+    <w:lsdException w:name="Table Grid 5" w:semiHidden="1" w:unhideWhenUsed="1"/>
+    <w:lsdException w:name="Table Grid 6" w:semiHidden="1" w:unhideWhenUsed="1"/>
+    <w:lsdException w:name="Table Grid 7" w:semiHidden="1" w:unhideWhenUsed="1"/>
+    <w:lsdException w:name="Table Grid 8" w:semiHidden="1" w:unhideWhenUsed="1"/>
+    <w:lsdException w:name="Table List 1" w:semiHidden="1" w:unhideWhenUsed="1"/>
+    <w:lsdException w:name="Table List 2" w:semiHidden="1" w:unhideWhenUsed="1"/>
+    <w:lsdException w:name="Table List 3" w:semiHidden="1" w:unhideWhenUsed="1"/>
+    <w:lsdException w:name="Table List 4" w:semiHidden="1" w:unhideWhenUsed="1"/>
+    <w:lsdException w:name="Table List 5" w:semiHidden="1" w:unhideWhenUsed="1"/>
+    <w:lsdException w:name="Table List 6" w:semiHidden="1" w:unhideWhenUsed="1"/>
+    <w:lsdException w:name="Table List 7" w:semiHidden="1" w:unhideWhenUsed="1"/>
+    <w:lsdException w:name="Table List 8" w:semiHidden="1" w:unhideWhenUsed="1"/>
+    <w:lsdException w:name="Table 3D effects 1" w:semiHidden="1" w:unhideWhenUsed="1"/>
+    <w:lsdException w:name="Table 3D effects 2" w:semiHidden="1" w:unhideWhenUsed="1"/>
+    <w:lsdException w:name="Table 3D effects 3" w:semiHidden="1" w:unhideWhenUsed="1"/>
+    <w:lsdException w:name="Table Contemporary" w:semiHidden="1" w:unhideWhenUsed="1"/>
+    <w:lsdException w:name="Table Elegant" w:semiHidden="1" w:unhideWhenUsed="1"/>
+    <w:lsdException w:name="Table Professional" w:semiHidden="1" w:unhideWhenUsed="1"/>
+    <w:lsdException w:name="Table Subtle 1" w:semiHidden="1" w:unhideWhenUsed="1"/>
+    <w:lsdException w:name="Table Subtle 2" w:semiHidden="1" w:unhideWhenUsed="1"/>
+    <w:lsdException w:name="Table Web 1" w:semiHidden="1" w:unhideWhenUsed="1"/>
+    <w:lsdException w:name="Table Web 2" w:semiHidden="1" w:unhideWhenUsed="1"/>
+    <w:lsdException w:name="Table Web 3" w:semiHidden="1" w:unhideWhenUsed="1"/>
+    <w:lsdException w:name="Balloon Text" w:semiHidden="1" w:unhideWhenUsed="1"/>
+    <w:lsdException w:name="Table Grid" w:uiPriority="59"/>
+    <w:lsdException w:name="Table Theme" w:semiHidden="1" w:unhideWhenUsed="1"/>
+    <w:lsdException w:name="Placeholder Text" w:semiHidden="1"/>
+    <w:lsdException w:name="No Spacing" w:uiPriority="1" w:qFormat="1"/>
+    <w:lsdException w:name="Light Shading" w:uiPriority="60"/>
+    <w:lsdException w:name="Light List" w:uiPriority="61"/>
+    <w:lsdException w:name="Light Grid" w:uiPriority="62"/>
+    <w:lsdException w:name="Medium Shading 1" w:uiPriority="63"/>
+    <w:lsdException w:name="Medium Shading 2" w:uiPriority="64"/>
+    <w:lsdException w:name="Medium List 1" w:uiPriority="65"/>
+    <w:lsdException w:name="Medium List 2" w:uiPriority="66"/>
+    <w:lsdException w:name="Medium Grid 1" w:uiPriority="67"/>
+    <w:lsdException w:name="Medium Grid 2" w:uiPriority="68"/>
+    <w:lsdException w:name="Medium Grid 3" w:uiPriority="69"/>
+    <w:lsdException w:name="Dark List" w:uiPriority="70"/>
+    <w:lsdException w:name="Colorful Shading" w:uiPriority="71"/>
+    <w:lsdException w:name="Colorful List" w:uiPriority="72"/>
+    <w:lsdException w:name="Colorful Grid" w:uiPriority="73"/>
+    <w:lsdException w:name="Light Shading Accent 1" w:uiPriority="60"/>
+    <w:lsdException w:name="Light List Accent 1" w:uiPriority="61"/>
+    <w:lsdException w:name="Light Grid Accent 1" w:uiPriority="62"/>
+    <w:lsdException w:name="Medium Shading 1 Accent 1" w:uiPriority="63"/>
+    <w:lsdException w:name="Medium Shading 2 Accent 1" w:uiPriority="64"/>
+    <w:lsdException w:name="Medium List 1 Accent 1" w:uiPriority="65"/>
+    <w:lsdException w:name="Revision" w:semiHidden="1"/>
+    <w:lsdException w:name="List Paragraph" w:uiPriority="34" w:qFormat="1"/>
+    <w:lsdException w:name="Quote" w:uiPriority="29" w:qFormat="1"/>
+    <w:lsdException w:name="Intense Quote" w:uiPriority="30" w:qFormat="1"/>
+    <w:lsdException w:name="Medium List 2 Accent 1" w:uiPriority="66"/>
+    <w:lsdException w:name="Medium Grid 1 Accent 1" w:uiPriority="67"/>
+    <w:lsdException w:name="Medium Grid 2 Accent 1" w:uiPriority="68"/>
+    <w:lsdException w:name="Medium Grid 3 Accent 1" w:uiPriority="69"/>
+    <w:lsdException w:name="Dark List Accent 1" w:uiPriority="70"/>
+    <w:lsdException w:name="Colorful Shading Accent 1" w:uiPriority="71"/>
+    <w:lsdException w:name="Colorful List Accent 1" w:uiPriority="72"/>
+    <w:lsdException w:name="Colorful Grid Accent 1" w:uiPriority="73"/>
+    <w:lsdException w:name="Light Shading Accent 2" w:uiPriority="60"/>
+    <w:lsdException w:name="Light List Accent 2" w:uiPriority="61"/>
+    <w:lsdException w:name="Light Grid Accent 2" w:uiPriority="62"/>
+    <w:lsdException w:name="Medium Shading 1 Accent 2" w:uiPriority="63"/>
+    <w:lsdException w:name="Medium Shading 2 Accent 2" w:uiPriority="64"/>
+    <w:lsdException w:name="Medium List 1 Accent 2" w:uiPriority="65"/>
+    <w:lsdException w:name="Medium List 2 Accent 2" w:uiPriority="66"/>
+    <w:lsdException w:name="Medium Grid 1 Accent 2" w:uiPriority="67"/>
+    <w:lsdException w:name="Medium Grid 2 Accent 2" w:uiPriority="68"/>
+    <w:lsdException w:name="Medium Grid 3 Accent 2" w:uiPriority="69"/>
+    <w:lsdException w:name="Dark List Accent 2" w:uiPriority="70"/>
+    <w:lsdException w:name="Colorful Shading Accent 2" w:uiPriority="71"/>
+    <w:lsdException w:name="Colorful List Accent 2" w:uiPriority="72"/>
+    <w:lsdException w:name="Colorful Grid Accent 2" w:uiPriority="73"/>
+    <w:lsdException w:name="Light Shading Accent 3" w:uiPriority="60"/>
+    <w:lsdException w:name="Light List Accent 3" w:uiPriority="61"/>
+    <w:lsdException w:name="Light Grid Accent 3" w:uiPriority="62"/>
+    <w:lsdException w:name="Medium Shading 1 Accent 3" w:uiPriority="63"/>
+    <w:lsdException w:name="Medium Shading 2 Accent 3" w:uiPriority="64"/>
+    <w:lsdException w:name="Medium List 1 Accent 3" w:uiPriority="65"/>
+    <w:lsdException w:name="Medium List 2 Accent 3" w:uiPriority="66"/>
+    <w:lsdException w:name="Medium Grid 1 Accent 3" w:uiPriority="67"/>
+    <w:lsdException w:name="Medium Grid 2 Accent 3" w:uiPriority="68"/>
+    <w:lsdException w:name="Medium Grid 3 Accent 3" w:uiPriority="69"/>
+    <w:lsdException w:name="Dark List Accent 3" w:uiPriority="70"/>
+    <w:lsdException w:name="Colorful Shading Accent 3" w:uiPriority="71"/>
+    <w:lsdException w:name="Colorful List Accent 3" w:uiPriority="72"/>
+    <w:lsdException w:name="Colorful Grid Accent 3" w:uiPriority="73"/>
+    <w:lsdException w:name="Light Shading Accent 4" w:uiPriority="60"/>
+    <w:lsdException w:name="Light List Accent 4" w:uiPriority="61"/>
+    <w:lsdException w:name="Light Grid Accent 4" w:uiPriority="62"/>
+    <w:lsdException w:name="Medium Shading 1 Accent 4" w:uiPriority="63"/>
+    <w:lsdException w:name="Medium Shading 2 Accent 4" w:uiPriority="64"/>
+    <w:lsdException w:name="Medium List 1 Accent 4" w:uiPriority="65"/>
+    <w:lsdException w:name="Medium List 2 Accent 4" w:uiPriority="66"/>
+    <w:lsdException w:name="Medium Grid 1 Accent 4" w:uiPriority="67"/>
+    <w:lsdException w:name="Medium Grid 2 Accent 4" w:uiPriority="68"/>
+    <w:lsdException w:name="Medium Grid 3 Accent 4" w:uiPriority="69"/>
+    <w:lsdException w:name="Dark List Accent 4" w:uiPriority="70"/>
+    <w:lsdException w:name="Colorful Shading Accent 4" w:uiPriority="71"/>
+    <w:lsdException w:name="Colorful List Accent 4" w:uiPriority="72"/>
+    <w:lsdException w:name="Colorful Grid Accent 4" w:uiPriority="73"/>
+    <w:lsdException w:name="Light Shading Accent 5" w:uiPriority="60"/>
+    <w:lsdException w:name="Light List Accent 5" w:uiPriority="61"/>
+    <w:lsdException w:name="Light Grid Accent 5" w:uiPriority="62"/>
+    <w:lsdException w:name="Medium Shading 1 Accent 5" w:uiPriority="63"/>
+    <w:lsdException w:name="Medium Shading 2 Accent 5" w:uiPriority="64"/>
+    <w:lsdException w:name="Medium List 1 Accent 5" w:uiPriority="65"/>
+    <w:lsdException w:name="Medium List 2 Accent 5" w:uiPriority="66"/>
+    <w:lsdException w:name="Medium Grid 1 Accent 5" w:uiPriority="67"/>
+    <w:lsdException w:name="Medium Grid 2 Accent 5" w:uiPriority="68"/>
+    <w:lsdException w:name="Medium Grid 3 Accent 5" w:uiPriority="69"/>
+    <w:lsdException w:name="Dark List Accent 5" w:uiPriority="70"/>
+    <w:lsdException w:name="Colorful Shading Accent 5" w:uiPriority="71"/>
+    <w:lsdException w:name="Colorful List Accent 5" w:uiPriority="72"/>
+    <w:lsdException w:name="Colorful Grid Accent 5" w:uiPriority="73"/>
+    <w:lsdException w:name="Light Shading Accent 6" w:uiPriority="60"/>
+    <w:lsdException w:name="Light List Accent 6" w:uiPriority="61"/>
+    <w:lsdException w:name="Light Grid Accent 6" w:uiPriority="62"/>
+    <w:lsdException w:name="Medium Shading 1 Accent 6" w:uiPriority="63"/>
+    <w:lsdException w:name="Medium Shading 2 Accent 6" w:uiPriority="64"/>
+    <w:lsdException w:name="Medium List 1 Accent 6" w:uiPriority="65"/>
+    <w:lsdException w:name="Medium List 2 Accent 6" w:uiPriority="66"/>
+    <w:lsdException w:name="Medium Grid 1 Accent 6" w:uiPriority="67"/>
+    <w:lsdException w:name="Medium Grid 2 Accent 6" w:uiPriority="68"/>
+    <w:lsdException w:name="Medium Grid 3 Accent 6" w:uiPriority="69"/>
+    <w:lsdException w:name="Dark List Accent 6" w:uiPriority="70"/>
+    <w:lsdException w:name="Colorful Shading Accent 6" w:uiPriority="71"/>
+    <w:lsdException w:name="Colorful List Accent 6" w:uiPriority="72"/>
+    <w:lsdException w:name="Colorful Grid Accent 6" w:uiPriority="73"/>
+    <w:lsdException w:name="Subtle Emphasis" w:uiPriority="19" w:qFormat="1"/>
+    <w:lsdException w:name="Intense Emphasis" w:uiPriority="21" w:qFormat="1"/>
+    <w:lsdException w:name="Subtle Reference" w:uiPriority="31" w:qFormat="1"/>
+    <w:lsdException w:name="Intense Reference" w:uiPriority="32" w:qFormat="1"/>
+    <w:lsdException w:name="Book Title" w:uiPriority="33" w:qFormat="1"/>
+    <w:lsdException w:name="Bibliography" w:semiHidden="1" w:uiPriority="37" w:unhideWhenUsed="1"/>
+    <w:lsdException w:name="TOC Heading" w:semiHidden="1" w:uiPriority="39" w:unhideWhenUsed="1" w:qFormat="1"/>
+    <w:lsdException w:name="Grid Table 4" w:uiPriority="49"/>
+    <w:lsdException w:name="Grid Table 5 Dark" w:uiPriority="50"/>
+    <w:lsdException w:name="Grid Table 6 Colorful" w:uiPriority="51"/>
+    <w:lsdException w:name="Grid Table 7 Colorful" w:uiPriority="52"/>
+    <w:lsdException w:name="Grid Table 1 Light Accent 1" w:uiPriority="46"/>
+    <w:lsdException w:name="Grid Table 2 Accent 1" w:uiPriority="47"/>
+    <w:lsdException w:name="Grid Table 3 Accent 1" w:uiPriority="48"/>
+    <w:lsdException w:name="Grid Table 4 Accent 1" w:uiPriority="49"/>
+    <w:lsdException w:name="Grid Table 5 Dark Accent 1" w:uiPriority="50"/>
+    <w:lsdException w:name="Grid Table 6 Colorful Accent 1" w:uiPriority="51"/>
+    <w:lsdException w:name="Grid Table 7 Colorful Accent 1" w:uiPriority="52"/>
+    <w:lsdException w:name="Grid Table 1 Light Accent 2" w:uiPriority="46"/>
+    <w:lsdException w:name="Grid Table 2 Accent 2" w:uiPriority="47"/>
+    <w:lsdException w:name="Grid Table 3 Accent 2" w:uiPriority="48"/>
+    <w:lsdException w:name="Grid Table 4 Accent 2" w:uiPriority="49"/>
+    <w:lsdException w:name="Grid Table 5 Dark Accent 2" w:uiPriority="50"/>
+    <w:lsdException w:name="Grid Table 6 Colorful Accent 2" w:uiPriority="51"/>
+    <w:lsdException w:name="Grid Table 7 Colorful Accent 2" w:uiPriority="52"/>
+    <w:lsdException w:name="Grid Table 1 Light Accent 3" w:uiPriority="46"/>
+    <w:lsdException w:name="Grid Table 2 Accent 3" w:uiPriority="47"/>
+    <w:lsdException w:name="Grid Table 3 Accent 3" w:uiPriority="48"/>
+    <w:lsdException w:name="Grid Table 4 Accent 3" w:uiPriority="49"/>
+    <w:lsdException w:name="Grid Table 5 Dark Accent 3" w:uiPriority="50"/>
+    <w:lsdException w:name="Grid Table 6 Colorful Accent 3" w:uiPriority="51"/>
+    <w:lsdException w:name="Grid Table 7 Colorful Accent 3" w:uiPriority="52"/>
+    <w:lsdException w:name="Grid Table 1 Light Accent 4" w:uiPriority="46"/>
+    <w:lsdException w:name="Grid Table 2 Accent 4" w:uiPriority="47"/>
+    <w:lsdException w:name="Grid Table 3 Accent 4" w:uiPriority="48"/>
+    <w:lsdException w:name="Grid Table 4 Accent 4" w:uiPriority="49"/>
+    <w:lsdException w:name="Grid Table 5 Dark Accent 4" w:uiPriority="50"/>
+    <w:lsdException w:name="Grid Table 6 Colorful Accent 4" w:uiPriority="51"/>
+    <w:lsdException w:name="Grid Table 7 Colorful Accent 4" w:uiPriority="52"/>
+    <w:lsdException w:name="Grid Table 1 Light Accent 5" w:uiPriority="46"/>
+    <w:lsdException w:name="Grid Table 2 Accent 5" w:uiPriority="47"/>
+    <w:lsdException w:name="Grid Table 3 Accent 5" w:uiPriority="48"/>
+    <w:lsdException w:name="Grid Table 4 Accent 5" w:uiPriority="49"/>
+    <w:lsdException w:name="Grid Table 5 Dark Accent 5" w:uiPriority="50"/>
+    <w:lsdException w:name="Grid Table 6 Colorful Accent 5" w:uiPriority="51"/>
+    <w:lsdException w:name="Grid Table 7 Colorful Accent 5" w:uiPriority="52"/>
+    <w:lsdException w:name="Grid Table 1 Light Accent 6" w:uiPriority="46"/>
+    <w:lsdException w:name="Grid Table 2 Accent 6" w:uiPriority="47"/>
+    <w:lsdException w:name="Grid Table 3 Accent 6" w:uiPriority="48"/>
+    <w:lsdException w:name="Grid Table 4 Accent 6" w:uiPriority="49"/>
+    <w:lsdException w:name="Grid Table 5 Dark Accent 6" w:uiPriority="50"/>
+    <w:lsdException w:name="Grid Table 6 Colorful Accent 6" w:uiPriority="51"/>
+    <w:lsdException w:name="Grid Table 7 Colorful Accent 6" w:uiPriority="52"/>
+    <w:lsdException w:name="List Table 1 Light" w:uiPriority="46"/>
+    <w:lsdException w:name="List Table 2" w:uiPriority="47"/>
+    <w:lsdException w:name="List Table 3" w:uiPriority="48"/>
+    <w:lsdException w:name="List Table 4" w:uiPriority="49"/>
+    <w:lsdException w:name="List Table 5 Dark" w:uiPriority="50"/>
+    <w:lsdException w:name="List Table 6 Colorful" w:uiPriority="51"/>
+    <w:lsdException w:name="List Table 7 Colorful" w:uiPriority="52"/>
+    <w:lsdException w:name="List Table 1 Light Accent 1" w:uiPriority="46"/>
+    <w:lsdException w:name="List Table 2 Accent 1" w:uiPriority="47"/>
+    <w:lsdException w:name="List Table 3 Accent 1" w:uiPriority="48"/>
+    <w:lsdException w:name="List Table 4 Accent 1" w:uiPriority="49"/>
+    <w:lsdException w:name="List Table 5 Dark Accent 1" w:uiPriority="50"/>
+    <w:lsdException w:name="List Table 6 Colorful Accent 1" w:uiPriority="51"/>
+    <w:lsdException w:name="List Table 7 Colorful Accent 1" w:uiPriority="52"/>
+    <w:lsdException w:name="List Table 1 Light Accent 2" w:uiPriority="46"/>
+    <w:lsdException w:name="List Table 2 Accent 2" w:uiPriority="47"/>
+    <w:lsdException w:name="List Table 3 Accent 2" w:uiPriority="48"/>
+    <w:lsdException w:name="List Table 4 Accent 2" w:uiPriority="49"/>
+    <w:lsdException w:name="List Table 5 Dark Accent 2" w:uiPriority="50"/>
+    <w:lsdException w:name="List Table 6 Colorful Accent 2" w:uiPriority="51"/>
+    <w:lsdException w:name="List Table 7 Colorful Accent 2" w:uiPriority="52"/>
+    <w:lsdException w:name="List Table 1 Light Accent 3" w:uiPriority="46"/>
+    <w:lsdException w:name="List Table 2 Accent 3" w:uiPriority="47"/>
+    <w:lsdException w:name="List Table 3 Accent 3" w:uiPriority="48"/>
+    <w:lsdException w:name="List Table 4 Accent 3" w:uiPriority="49"/>
+    <w:lsdException w:name="List Table 5 Dark Accent 3" w:uiPriority="50"/>
+    <w:lsdException w:name="List Table 6 Colorful Accent 3" w:uiPriority="51"/>
+    <w:lsdException w:name="List Table 7 Colorful Accent 3" w:uiPriority="52"/>
+    <w:lsdException w:name="List Table 1 Light Accent 4" w:uiPriority="46"/>
+    <w:lsdException w:name="List Table 2 Accent 4" w:uiPriority="47"/>
+    <w:lsdException w:name="List Table 3 Accent 4" w:uiPriority="48"/>
+    <w:lsdException w:name="List Table 4 Accent 4" w:uiPriority="49"/>
+    <w:lsdException w:name="List Table 5 Dark Accent 4" w:uiPriority="50"/>
+    <w:lsdException w:name="List Table 6 Colorful Accent 4" w:uiPriority="51"/>
+    <w:lsdException w:name="List Table 7 Colorful Accent 4" w:uiPriority="52"/>
+    <w:lsdException w:name="List Table 1 Light Accent 5" w:uiPriority="46"/>
+    <w:lsdException w:name="List Table 2 Accent 5" w:uiPriority="47"/>
+    <w:lsdException w:name="List Table 3 Accent 5" w:uiPriority="48"/>
+    <w:lsdException w:name="List Table 4 Accent 5" w:uiPriority="49"/>
+    <w:lsdException w:name="List Table 5 Dark Accent 5" w:uiPriority="50"/>
+    <w:lsdException w:name="List Table 6 Colorful Accent 5" w:uiPriority="51"/>
+    <w:lsdException w:name="List Table 7 Colorful Accent 5" w:uiPriority="52"/>
+    <w:lsdException w:name="List Table 1 Light Accent 6" w:uiPriority="46"/>
+    <w:lsdException w:name="List Table 2 Accent 6" w:uiPriority="47"/>
+    <w:lsdException w:name="List Table 3 Accent 6" w:uiPriority="48"/>
+    <w:lsdException w:name="List Table 4 Accent 6" w:uiPriority="49"/>
+    <w:lsdException w:name="List Table 5 Dark Accent 6" w:uiPriority="50"/>
+    <w:lsdException w:name="List Table 6 Colorful Accent 6" w:uiPriority="51"/>
+    <w:lsdException w:name="List Table 7 Colorful Accent 6" w:uiPriority="52"/>
   </w:latentStyles>
   <w:style w:type="paragraph" w:default="1" w:styleId="Normal">
     <w:name w:val="Normal"/>
     <w:qFormat/>
   </w:style>
-  <w:style w:type="character" w:default="1" w:styleId="Policepardfaut">
+  <w:style w:type="character" w:default="1" w:styleId="DefaultParagraphFont">
     <w:name w:val="Default Paragraph Font"/>
     <w:uiPriority w:val="1"/>
     <w:semiHidden/>
     <w:unhideWhenUsed/>
   </w:style>
-  <w:style w:type="table" w:default="1" w:styleId="TableauNormal">
+  <w:style w:type="table" w:default="1" w:styleId="TableNormal">
     <w:name w:val="Normal Table"/>
     <w:uiPriority w:val="99"/>
     <w:semiHidden/>
@@ -2119,7 +2420,7 @@
       </w:tblCellMar>
     </w:tblPr>
   </w:style>
-  <w:style w:type="numbering" w:default="1" w:styleId="Aucuneliste">
+  <w:style w:type="numbering" w:default="1" w:styleId="NoList">
     <w:name w:val="No List"/>
     <w:uiPriority w:val="99"/>
     <w:semiHidden/>
@@ -2156,7 +2457,7 @@
       <w:lang w:val="en-US" w:eastAsia="en-US"/>
     </w:rPr>
   </w:style>
-  <w:style w:type="paragraph" w:styleId="Paragraphedeliste">
+  <w:style w:type="paragraph" w:styleId="ListParagraph">
     <w:name w:val="List Paragraph"/>
     <w:basedOn w:val="Normal"/>
     <w:uiPriority w:val="34"/>
@@ -2167,10 +2468,10 @@
       <w:contextualSpacing/>
     </w:pPr>
   </w:style>
-  <w:style w:type="paragraph" w:styleId="En-tte">
+  <w:style w:type="paragraph" w:styleId="Header">
     <w:name w:val="header"/>
     <w:basedOn w:val="Normal"/>
-    <w:link w:val="En-tteCar"/>
+    <w:link w:val="HeaderChar"/>
     <w:uiPriority w:val="99"/>
     <w:unhideWhenUsed/>
     <w:rsid w:val="000F1259"/>
@@ -2181,17 +2482,17 @@
       </w:tabs>
     </w:pPr>
   </w:style>
-  <w:style w:type="character" w:customStyle="1" w:styleId="En-tteCar">
-    <w:name w:val="En-tête Car"/>
-    <w:basedOn w:val="Policepardfaut"/>
-    <w:link w:val="En-tte"/>
+  <w:style w:type="character" w:customStyle="1" w:styleId="HeaderChar">
+    <w:name w:val="Header Char"/>
+    <w:basedOn w:val="DefaultParagraphFont"/>
+    <w:link w:val="Header"/>
     <w:uiPriority w:val="99"/>
     <w:rsid w:val="000F1259"/>
   </w:style>
-  <w:style w:type="paragraph" w:styleId="Pieddepage">
+  <w:style w:type="paragraph" w:styleId="Footer">
     <w:name w:val="footer"/>
     <w:basedOn w:val="Normal"/>
-    <w:link w:val="PieddepageCar"/>
+    <w:link w:val="FooterChar"/>
     <w:uiPriority w:val="99"/>
     <w:unhideWhenUsed/>
     <w:rsid w:val="000F1259"/>
@@ -2202,280 +2503,10 @@
       </w:tabs>
     </w:pPr>
   </w:style>
-  <w:style w:type="character" w:customStyle="1" w:styleId="PieddepageCar">
-    <w:name w:val="Pied de page Car"/>
-    <w:basedOn w:val="Policepardfaut"/>
-    <w:link w:val="Pieddepage"/>
-    <w:uiPriority w:val="99"/>
-    <w:rsid w:val="000F1259"/>
-  </w:style>
-</w:styles>
-</file>
-
-<file path=word/stylesWithEffects.xml><?xml version="1.0" encoding="utf-8"?>
-<w:styles xmlns:wpc="http://schemas.microsoft.com/office/word/2010/wordprocessingCanvas" xmlns:mo="http://schemas.microsoft.com/office/mac/office/2008/main" xmlns:mc="http://schemas.openxmlformats.org/markup-compatibility/2006" xmlns:mv="urn:schemas-microsoft-com:mac:vml" xmlns:o="urn:schemas-microsoft-com:office:office" xmlns:r="http://schemas.openxmlformats.org/officeDocument/2006/relationships" xmlns:m="http://schemas.openxmlformats.org/officeDocument/2006/math" xmlns:v="urn:schemas-microsoft-com:vml" xmlns:wp14="http://schemas.microsoft.com/office/word/2010/wordprocessingDrawing" xmlns:wp="http://schemas.openxmlformats.org/drawingml/2006/wordprocessingDrawing" xmlns:w10="urn:schemas-microsoft-com:office:word" xmlns:w="http://schemas.openxmlformats.org/wordprocessingml/2006/main" xmlns:w14="http://schemas.microsoft.com/office/word/2010/wordml" xmlns:wpg="http://schemas.microsoft.com/office/word/2010/wordprocessingGroup" xmlns:wpi="http://schemas.microsoft.com/office/word/2010/wordprocessingInk" xmlns:wne="http://schemas.microsoft.com/office/word/2006/wordml" xmlns:wps="http://schemas.microsoft.com/office/word/2010/wordprocessingShape" mc:Ignorable="w14 wp14">
-  <w:docDefaults>
-    <w:rPrDefault>
-      <w:rPr>
-        <w:rFonts w:ascii="Times New Roman" w:eastAsiaTheme="minorEastAsia" w:hAnsi="Times New Roman" w:cs="Times New Roman"/>
-        <w:sz w:val="24"/>
-        <w:szCs w:val="24"/>
-        <w:lang w:val="fr-CA" w:eastAsia="fr-FR" w:bidi="ar-SA"/>
-      </w:rPr>
-    </w:rPrDefault>
-    <w:pPrDefault/>
-  </w:docDefaults>
-  <w:latentStyles w:defLockedState="0" w:defUIPriority="99" w:defSemiHidden="1" w:defUnhideWhenUsed="1" w:defQFormat="0" w:count="276">
-    <w:lsdException w:name="Normal" w:semiHidden="0" w:uiPriority="0" w:unhideWhenUsed="0" w:qFormat="1"/>
-    <w:lsdException w:name="heading 1" w:semiHidden="0" w:uiPriority="9" w:unhideWhenUsed="0" w:qFormat="1"/>
-    <w:lsdException w:name="heading 2" w:uiPriority="9" w:qFormat="1"/>
-    <w:lsdException w:name="heading 3" w:uiPriority="9" w:qFormat="1"/>
-    <w:lsdException w:name="heading 4" w:uiPriority="9" w:qFormat="1"/>
-    <w:lsdException w:name="heading 5" w:uiPriority="9" w:qFormat="1"/>
-    <w:lsdException w:name="heading 6" w:uiPriority="9" w:qFormat="1"/>
-    <w:lsdException w:name="heading 7" w:uiPriority="9" w:qFormat="1"/>
-    <w:lsdException w:name="heading 8" w:uiPriority="9" w:qFormat="1"/>
-    <w:lsdException w:name="heading 9" w:uiPriority="9" w:qFormat="1"/>
-    <w:lsdException w:name="toc 1" w:uiPriority="39"/>
-    <w:lsdException w:name="toc 2" w:uiPriority="39"/>
-    <w:lsdException w:name="toc 3" w:uiPriority="39"/>
-    <w:lsdException w:name="toc 4" w:uiPriority="39"/>
-    <w:lsdException w:name="toc 5" w:uiPriority="39"/>
-    <w:lsdException w:name="toc 6" w:uiPriority="39"/>
-    <w:lsdException w:name="toc 7" w:uiPriority="39"/>
-    <w:lsdException w:name="toc 8" w:uiPriority="39"/>
-    <w:lsdException w:name="toc 9" w:uiPriority="39"/>
-    <w:lsdException w:name="caption" w:uiPriority="35" w:qFormat="1"/>
-    <w:lsdException w:name="Title" w:semiHidden="0" w:uiPriority="10" w:unhideWhenUsed="0" w:qFormat="1"/>
-    <w:lsdException w:name="Default Paragraph Font" w:uiPriority="1"/>
-    <w:lsdException w:name="Subtitle" w:semiHidden="0" w:uiPriority="11" w:unhideWhenUsed="0" w:qFormat="1"/>
-    <w:lsdException w:name="Strong" w:semiHidden="0" w:uiPriority="22" w:unhideWhenUsed="0" w:qFormat="1"/>
-    <w:lsdException w:name="Emphasis" w:semiHidden="0" w:uiPriority="20" w:unhideWhenUsed="0" w:qFormat="1"/>
-    <w:lsdException w:name="Table Grid" w:semiHidden="0" w:uiPriority="59" w:unhideWhenUsed="0"/>
-    <w:lsdException w:name="Placeholder Text" w:unhideWhenUsed="0"/>
-    <w:lsdException w:name="No Spacing" w:semiHidden="0" w:uiPriority="1" w:unhideWhenUsed="0" w:qFormat="1"/>
-    <w:lsdException w:name="Light Shading" w:semiHidden="0" w:uiPriority="60" w:unhideWhenUsed="0"/>
-    <w:lsdException w:name="Light List" w:semiHidden="0" w:uiPriority="61" w:unhideWhenUsed="0"/>
-    <w:lsdException w:name="Light Grid" w:semiHidden="0" w:uiPriority="62" w:unhideWhenUsed="0"/>
-    <w:lsdException w:name="Medium Shading 1" w:semiHidden="0" w:uiPriority="63" w:unhideWhenUsed="0"/>
-    <w:lsdException w:name="Medium Shading 2" w:semiHidden="0" w:uiPriority="64" w:unhideWhenUsed="0"/>
-    <w:lsdException w:name="Medium List 1" w:semiHidden="0" w:uiPriority="65" w:unhideWhenUsed="0"/>
-    <w:lsdException w:name="Medium List 2" w:semiHidden="0" w:uiPriority="66" w:unhideWhenUsed="0"/>
-    <w:lsdException w:name="Medium Grid 1" w:semiHidden="0" w:uiPriority="67" w:unhideWhenUsed="0"/>
-    <w:lsdException w:name="Medium Grid 2" w:semiHidden="0" w:uiPriority="68" w:unhideWhenUsed="0"/>
-    <w:lsdException w:name="Medium Grid 3" w:semiHidden="0" w:uiPriority="69" w:unhideWhenUsed="0"/>
-    <w:lsdException w:name="Dark List" w:semiHidden="0" w:uiPriority="70" w:unhideWhenUsed="0"/>
-    <w:lsdException w:name="Colorful Shading" w:semiHidden="0" w:uiPriority="71" w:unhideWhenUsed="0"/>
-    <w:lsdException w:name="Colorful List" w:semiHidden="0" w:uiPriority="72" w:unhideWhenUsed="0"/>
-    <w:lsdException w:name="Colorful Grid" w:semiHidden="0" w:uiPriority="73" w:unhideWhenUsed="0"/>
-    <w:lsdException w:name="Light Shading Accent 1" w:semiHidden="0" w:uiPriority="60" w:unhideWhenUsed="0"/>
-    <w:lsdException w:name="Light List Accent 1" w:semiHidden="0" w:uiPriority="61" w:unhideWhenUsed="0"/>
-    <w:lsdException w:name="Light Grid Accent 1" w:semiHidden="0" w:uiPriority="62" w:unhideWhenUsed="0"/>
-    <w:lsdException w:name="Medium Shading 1 Accent 1" w:semiHidden="0" w:uiPriority="63" w:unhideWhenUsed="0"/>
-    <w:lsdException w:name="Medium Shading 2 Accent 1" w:semiHidden="0" w:uiPriority="64" w:unhideWhenUsed="0"/>
-    <w:lsdException w:name="Medium List 1 Accent 1" w:semiHidden="0" w:uiPriority="65" w:unhideWhenUsed="0"/>
-    <w:lsdException w:name="Revision" w:unhideWhenUsed="0"/>
-    <w:lsdException w:name="List Paragraph" w:semiHidden="0" w:uiPriority="34" w:unhideWhenUsed="0" w:qFormat="1"/>
-    <w:lsdException w:name="Quote" w:semiHidden="0" w:uiPriority="29" w:unhideWhenUsed="0" w:qFormat="1"/>
-    <w:lsdException w:name="Intense Quote" w:semiHidden="0" w:uiPriority="30" w:unhideWhenUsed="0" w:qFormat="1"/>
-    <w:lsdException w:name="Medium List 2 Accent 1" w:semiHidden="0" w:uiPriority="66" w:unhideWhenUsed="0"/>
-    <w:lsdException w:name="Medium Grid 1 Accent 1" w:semiHidden="0" w:uiPriority="67" w:unhideWhenUsed="0"/>
-    <w:lsdException w:name="Medium Grid 2 Accent 1" w:semiHidden="0" w:uiPriority="68" w:unhideWhenUsed="0"/>
-    <w:lsdException w:name="Medium Grid 3 Accent 1" w:semiHidden="0" w:uiPriority="69" w:unhideWhenUsed="0"/>
-    <w:lsdException w:name="Dark List Accent 1" w:semiHidden="0" w:uiPriority="70" w:unhideWhenUsed="0"/>
-    <w:lsdException w:name="Colorful Shading Accent 1" w:semiHidden="0" w:uiPriority="71" w:unhideWhenUsed="0"/>
-    <w:lsdException w:name="Colorful List Accent 1" w:semiHidden="0" w:uiPriority="72" w:unhideWhenUsed="0"/>
-    <w:lsdException w:name="Colorful Grid Accent 1" w:semiHidden="0" w:uiPriority="73" w:unhideWhenUsed="0"/>
-    <w:lsdException w:name="Light Shading Accent 2" w:semiHidden="0" w:uiPriority="60" w:unhideWhenUsed="0"/>
-    <w:lsdException w:name="Light List Accent 2" w:semiHidden="0" w:uiPriority="61" w:unhideWhenUsed="0"/>
-    <w:lsdException w:name="Light Grid Accent 2" w:semiHidden="0" w:uiPriority="62" w:unhideWhenUsed="0"/>
-    <w:lsdException w:name="Medium Shading 1 Accent 2" w:semiHidden="0" w:uiPriority="63" w:unhideWhenUsed="0"/>
-    <w:lsdException w:name="Medium Shading 2 Accent 2" w:semiHidden="0" w:uiPriority="64" w:unhideWhenUsed="0"/>
-    <w:lsdException w:name="Medium List 1 Accent 2" w:semiHidden="0" w:uiPriority="65" w:unhideWhenUsed="0"/>
-    <w:lsdException w:name="Medium List 2 Accent 2" w:semiHidden="0" w:uiPriority="66" w:unhideWhenUsed="0"/>
-    <w:lsdException w:name="Medium Grid 1 Accent 2" w:semiHidden="0" w:uiPriority="67" w:unhideWhenUsed="0"/>
-    <w:lsdException w:name="Medium Grid 2 Accent 2" w:semiHidden="0" w:uiPriority="68" w:unhideWhenUsed="0"/>
-    <w:lsdException w:name="Medium Grid 3 Accent 2" w:semiHidden="0" w:uiPriority="69" w:unhideWhenUsed="0"/>
-    <w:lsdException w:name="Dark List Accent 2" w:semiHidden="0" w:uiPriority="70" w:unhideWhenUsed="0"/>
-    <w:lsdException w:name="Colorful Shading Accent 2" w:semiHidden="0" w:uiPriority="71" w:unhideWhenUsed="0"/>
-    <w:lsdException w:name="Colorful List Accent 2" w:semiHidden="0" w:uiPriority="72" w:unhideWhenUsed="0"/>
-    <w:lsdException w:name="Colorful Grid Accent 2" w:semiHidden="0" w:uiPriority="73" w:unhideWhenUsed="0"/>
-    <w:lsdException w:name="Light Shading Accent 3" w:semiHidden="0" w:uiPriority="60" w:unhideWhenUsed="0"/>
-    <w:lsdException w:name="Light List Accent 3" w:semiHidden="0" w:uiPriority="61" w:unhideWhenUsed="0"/>
-    <w:lsdException w:name="Light Grid Accent 3" w:semiHidden="0" w:uiPriority="62" w:unhideWhenUsed="0"/>
-    <w:lsdException w:name="Medium Shading 1 Accent 3" w:semiHidden="0" w:uiPriority="63" w:unhideWhenUsed="0"/>
-    <w:lsdException w:name="Medium Shading 2 Accent 3" w:semiHidden="0" w:uiPriority="64" w:unhideWhenUsed="0"/>
-    <w:lsdException w:name="Medium List 1 Accent 3" w:semiHidden="0" w:uiPriority="65" w:unhideWhenUsed="0"/>
-    <w:lsdException w:name="Medium List 2 Accent 3" w:semiHidden="0" w:uiPriority="66" w:unhideWhenUsed="0"/>
-    <w:lsdException w:name="Medium Grid 1 Accent 3" w:semiHidden="0" w:uiPriority="67" w:unhideWhenUsed="0"/>
-    <w:lsdException w:name="Medium Grid 2 Accent 3" w:semiHidden="0" w:uiPriority="68" w:unhideWhenUsed="0"/>
-    <w:lsdException w:name="Medium Grid 3 Accent 3" w:semiHidden="0" w:uiPriority="69" w:unhideWhenUsed="0"/>
-    <w:lsdException w:name="Dark List Accent 3" w:semiHidden="0" w:uiPriority="70" w:unhideWhenUsed="0"/>
-    <w:lsdException w:name="Colorful Shading Accent 3" w:semiHidden="0" w:uiPriority="71" w:unhideWhenUsed="0"/>
-    <w:lsdException w:name="Colorful List Accent 3" w:semiHidden="0" w:uiPriority="72" w:unhideWhenUsed="0"/>
-    <w:lsdException w:name="Colorful Grid Accent 3" w:semiHidden="0" w:uiPriority="73" w:unhideWhenUsed="0"/>
-    <w:lsdException w:name="Light Shading Accent 4" w:semiHidden="0" w:uiPriority="60" w:unhideWhenUsed="0"/>
-    <w:lsdException w:name="Light List Accent 4" w:semiHidden="0" w:uiPriority="61" w:unhideWhenUsed="0"/>
-    <w:lsdException w:name="Light Grid Accent 4" w:semiHidden="0" w:uiPriority="62" w:unhideWhenUsed="0"/>
-    <w:lsdException w:name="Medium Shading 1 Accent 4" w:semiHidden="0" w:uiPriority="63" w:unhideWhenUsed="0"/>
-    <w:lsdException w:name="Medium Shading 2 Accent 4" w:semiHidden="0" w:uiPriority="64" w:unhideWhenUsed="0"/>
-    <w:lsdException w:name="Medium List 1 Accent 4" w:semiHidden="0" w:uiPriority="65" w:unhideWhenUsed="0"/>
-    <w:lsdException w:name="Medium List 2 Accent 4" w:semiHidden="0" w:uiPriority="66" w:unhideWhenUsed="0"/>
-    <w:lsdException w:name="Medium Grid 1 Accent 4" w:semiHidden="0" w:uiPriority="67" w:unhideWhenUsed="0"/>
-    <w:lsdException w:name="Medium Grid 2 Accent 4" w:semiHidden="0" w:uiPriority="68" w:unhideWhenUsed="0"/>
-    <w:lsdException w:name="Medium Grid 3 Accent 4" w:semiHidden="0" w:uiPriority="69" w:unhideWhenUsed="0"/>
-    <w:lsdException w:name="Dark List Accent 4" w:semiHidden="0" w:uiPriority="70" w:unhideWhenUsed="0"/>
-    <w:lsdException w:name="Colorful Shading Accent 4" w:semiHidden="0" w:uiPriority="71" w:unhideWhenUsed="0"/>
-    <w:lsdException w:name="Colorful List Accent 4" w:semiHidden="0" w:uiPriority="72" w:unhideWhenUsed="0"/>
-    <w:lsdException w:name="Colorful Grid Accent 4" w:semiHidden="0" w:uiPriority="73" w:unhideWhenUsed="0"/>
-    <w:lsdException w:name="Light Shading Accent 5" w:semiHidden="0" w:uiPriority="60" w:unhideWhenUsed="0"/>
-    <w:lsdException w:name="Light List Accent 5" w:semiHidden="0" w:uiPriority="61" w:unhideWhenUsed="0"/>
-    <w:lsdException w:name="Light Grid Accent 5" w:semiHidden="0" w:uiPriority="62" w:unhideWhenUsed="0"/>
-    <w:lsdException w:name="Medium Shading 1 Accent 5" w:semiHidden="0" w:uiPriority="63" w:unhideWhenUsed="0"/>
-    <w:lsdException w:name="Medium Shading 2 Accent 5" w:semiHidden="0" w:uiPriority="64" w:unhideWhenUsed="0"/>
-    <w:lsdException w:name="Medium List 1 Accent 5" w:semiHidden="0" w:uiPriority="65" w:unhideWhenUsed="0"/>
-    <w:lsdException w:name="Medium List 2 Accent 5" w:semiHidden="0" w:uiPriority="66" w:unhideWhenUsed="0"/>
-    <w:lsdException w:name="Medium Grid 1 Accent 5" w:semiHidden="0" w:uiPriority="67" w:unhideWhenUsed="0"/>
-    <w:lsdException w:name="Medium Grid 2 Accent 5" w:semiHidden="0" w:uiPriority="68" w:unhideWhenUsed="0"/>
-    <w:lsdException w:name="Medium Grid 3 Accent 5" w:semiHidden="0" w:uiPriority="69" w:unhideWhenUsed="0"/>
-    <w:lsdException w:name="Dark List Accent 5" w:semiHidden="0" w:uiPriority="70" w:unhideWhenUsed="0"/>
-    <w:lsdException w:name="Colorful Shading Accent 5" w:semiHidden="0" w:uiPriority="71" w:unhideWhenUsed="0"/>
-    <w:lsdException w:name="Colorful List Accent 5" w:semiHidden="0" w:uiPriority="72" w:unhideWhenUsed="0"/>
-    <w:lsdException w:name="Colorful Grid Accent 5" w:semiHidden="0" w:uiPriority="73" w:unhideWhenUsed="0"/>
-    <w:lsdException w:name="Light Shading Accent 6" w:semiHidden="0" w:uiPriority="60" w:unhideWhenUsed="0"/>
-    <w:lsdException w:name="Light List Accent 6" w:semiHidden="0" w:uiPriority="61" w:unhideWhenUsed="0"/>
-    <w:lsdException w:name="Light Grid Accent 6" w:semiHidden="0" w:uiPriority="62" w:unhideWhenUsed="0"/>
-    <w:lsdException w:name="Medium Shading 1 Accent 6" w:semiHidden="0" w:uiPriority="63" w:unhideWhenUsed="0"/>
-    <w:lsdException w:name="Medium Shading 2 Accent 6" w:semiHidden="0" w:uiPriority="64" w:unhideWhenUsed="0"/>
-    <w:lsdException w:name="Medium List 1 Accent 6" w:semiHidden="0" w:uiPriority="65" w:unhideWhenUsed="0"/>
-    <w:lsdException w:name="Medium List 2 Accent 6" w:semiHidden="0" w:uiPriority="66" w:unhideWhenUsed="0"/>
-    <w:lsdException w:name="Medium Grid 1 Accent 6" w:semiHidden="0" w:uiPriority="67" w:unhideWhenUsed="0"/>
-    <w:lsdException w:name="Medium Grid 2 Accent 6" w:semiHidden="0" w:uiPriority="68" w:unhideWhenUsed="0"/>
-    <w:lsdException w:name="Medium Grid 3 Accent 6" w:semiHidden="0" w:uiPriority="69" w:unhideWhenUsed="0"/>
-    <w:lsdException w:name="Dark List Accent 6" w:semiHidden="0" w:uiPriority="70" w:unhideWhenUsed="0"/>
-    <w:lsdException w:name="Colorful Shading Accent 6" w:semiHidden="0" w:uiPriority="71" w:unhideWhenUsed="0"/>
-    <w:lsdException w:name="Colorful List Accent 6" w:semiHidden="0" w:uiPriority="72" w:unhideWhenUsed="0"/>
-    <w:lsdException w:name="Colorful Grid Accent 6" w:semiHidden="0" w:uiPriority="73" w:unhideWhenUsed="0"/>
-    <w:lsdException w:name="Subtle Emphasis" w:semiHidden="0" w:uiPriority="19" w:unhideWhenUsed="0" w:qFormat="1"/>
-    <w:lsdException w:name="Intense Emphasis" w:semiHidden="0" w:uiPriority="21" w:unhideWhenUsed="0" w:qFormat="1"/>
-    <w:lsdException w:name="Subtle Reference" w:semiHidden="0" w:uiPriority="31" w:unhideWhenUsed="0" w:qFormat="1"/>
-    <w:lsdException w:name="Intense Reference" w:semiHidden="0" w:uiPriority="32" w:unhideWhenUsed="0" w:qFormat="1"/>
-    <w:lsdException w:name="Book Title" w:semiHidden="0" w:uiPriority="33" w:unhideWhenUsed="0" w:qFormat="1"/>
-    <w:lsdException w:name="Bibliography" w:uiPriority="37"/>
-    <w:lsdException w:name="TOC Heading" w:uiPriority="39" w:qFormat="1"/>
-  </w:latentStyles>
-  <w:style w:type="paragraph" w:default="1" w:styleId="Normal">
-    <w:name w:val="Normal"/>
-    <w:qFormat/>
-  </w:style>
-  <w:style w:type="character" w:default="1" w:styleId="Policepardfaut">
-    <w:name w:val="Default Paragraph Font"/>
-    <w:uiPriority w:val="1"/>
-    <w:semiHidden/>
-    <w:unhideWhenUsed/>
-  </w:style>
-  <w:style w:type="table" w:default="1" w:styleId="TableauNormal">
-    <w:name w:val="Normal Table"/>
-    <w:uiPriority w:val="99"/>
-    <w:semiHidden/>
-    <w:unhideWhenUsed/>
-    <w:tblPr>
-      <w:tblInd w:w="0" w:type="dxa"/>
-      <w:tblCellMar>
-        <w:top w:w="0" w:type="dxa"/>
-        <w:left w:w="108" w:type="dxa"/>
-        <w:bottom w:w="0" w:type="dxa"/>
-        <w:right w:w="108" w:type="dxa"/>
-      </w:tblCellMar>
-    </w:tblPr>
-  </w:style>
-  <w:style w:type="numbering" w:default="1" w:styleId="Aucuneliste">
-    <w:name w:val="No List"/>
-    <w:uiPriority w:val="99"/>
-    <w:semiHidden/>
-    <w:unhideWhenUsed/>
-  </w:style>
-  <w:style w:type="paragraph" w:customStyle="1" w:styleId="AFTitleRunningHead">
-    <w:name w:val="AF_Title_Running_Head"/>
-    <w:basedOn w:val="Normal"/>
-    <w:next w:val="Normal"/>
-    <w:rsid w:val="00C36A69"/>
-    <w:pPr>
-      <w:spacing w:after="200" w:line="480" w:lineRule="auto"/>
-      <w:jc w:val="both"/>
-    </w:pPr>
-    <w:rPr>
-      <w:rFonts w:ascii="Times" w:eastAsia="Times New Roman" w:hAnsi="Times"/>
-      <w:szCs w:val="20"/>
-      <w:lang w:val="en-US" w:eastAsia="en-US"/>
-    </w:rPr>
-  </w:style>
-  <w:style w:type="paragraph" w:customStyle="1" w:styleId="AIReceivedDate">
-    <w:name w:val="AI_Received_Date"/>
-    <w:basedOn w:val="Normal"/>
-    <w:next w:val="Normal"/>
-    <w:rsid w:val="00C36A69"/>
-    <w:pPr>
-      <w:spacing w:after="240" w:line="480" w:lineRule="auto"/>
-      <w:jc w:val="both"/>
-    </w:pPr>
-    <w:rPr>
-      <w:rFonts w:ascii="Times" w:eastAsia="Times New Roman" w:hAnsi="Times"/>
-      <w:b/>
-      <w:szCs w:val="20"/>
-      <w:lang w:val="en-US" w:eastAsia="en-US"/>
-    </w:rPr>
-  </w:style>
-  <w:style w:type="paragraph" w:styleId="Paragraphedeliste">
-    <w:name w:val="List Paragraph"/>
-    <w:basedOn w:val="Normal"/>
-    <w:uiPriority w:val="34"/>
-    <w:qFormat/>
-    <w:rsid w:val="000F1259"/>
-    <w:pPr>
-      <w:ind w:left="720"/>
-      <w:contextualSpacing/>
-    </w:pPr>
-  </w:style>
-  <w:style w:type="paragraph" w:styleId="En-tte">
-    <w:name w:val="header"/>
-    <w:basedOn w:val="Normal"/>
-    <w:link w:val="En-tteCar"/>
-    <w:uiPriority w:val="99"/>
-    <w:unhideWhenUsed/>
-    <w:rsid w:val="000F1259"/>
-    <w:pPr>
-      <w:tabs>
-        <w:tab w:val="center" w:pos="4536"/>
-        <w:tab w:val="right" w:pos="9072"/>
-      </w:tabs>
-    </w:pPr>
-  </w:style>
-  <w:style w:type="character" w:customStyle="1" w:styleId="En-tteCar">
-    <w:name w:val="En-tête Car"/>
-    <w:basedOn w:val="Policepardfaut"/>
-    <w:link w:val="En-tte"/>
-    <w:uiPriority w:val="99"/>
-    <w:rsid w:val="000F1259"/>
-  </w:style>
-  <w:style w:type="paragraph" w:styleId="Pieddepage">
-    <w:name w:val="footer"/>
-    <w:basedOn w:val="Normal"/>
-    <w:link w:val="PieddepageCar"/>
-    <w:uiPriority w:val="99"/>
-    <w:unhideWhenUsed/>
-    <w:rsid w:val="000F1259"/>
-    <w:pPr>
-      <w:tabs>
-        <w:tab w:val="center" w:pos="4536"/>
-        <w:tab w:val="right" w:pos="9072"/>
-      </w:tabs>
-    </w:pPr>
-  </w:style>
-  <w:style w:type="character" w:customStyle="1" w:styleId="PieddepageCar">
-    <w:name w:val="Pied de page Car"/>
-    <w:basedOn w:val="Policepardfaut"/>
-    <w:link w:val="Pieddepage"/>
+  <w:style w:type="character" w:customStyle="1" w:styleId="FooterChar">
+    <w:name w:val="Footer Char"/>
+    <w:basedOn w:val="DefaultParagraphFont"/>
+    <w:link w:val="Footer"/>
     <w:uiPriority w:val="99"/>
     <w:rsid w:val="000F1259"/>
   </w:style>

</xml_diff>